<commit_message>
comments added and server files adjusted
</commit_message>
<xml_diff>
--- a/MoviesWebServices/Android Development and Web Services 800 words .docx
+++ b/MoviesWebServices/Android Development and Web Services 800 words .docx
@@ -3,70 +3,689 @@
 <w:document xmlns:wpc="http://schemas.microsoft.com/office/word/2010/wordprocessingCanvas" xmlns:cx="http://schemas.microsoft.com/office/drawing/2014/chartex" xmlns:cx1="http://schemas.microsoft.com/office/drawing/2015/9/8/chartex" xmlns:cx2="http://schemas.microsoft.com/office/drawing/2015/10/21/chartex" xmlns:cx3="http://schemas.microsoft.com/office/drawing/2016/5/9/chartex" xmlns:cx4="http://schemas.microsoft.com/office/drawing/2016/5/10/chartex" xmlns:cx5="http://schemas.microsoft.com/office/drawing/2016/5/11/chartex" xmlns:mc="http://schemas.openxmlformats.org/markup-compatibility/2006" xmlns:o="urn:schemas-microsoft-com:office:office" xmlns:r="http://schemas.openxmlformats.org/officeDocument/2006/relationships" xmlns:m="http://schemas.openxmlformats.org/officeDocument/2006/math" xmlns:v="urn:schemas-microsoft-com:vml" xmlns:wp14="http://schemas.microsoft.com/office/word/2010/wordprocessingDrawing" xmlns:wp="http://schemas.openxmlformats.org/drawingml/2006/wordprocessingDrawing" xmlns:w10="urn:schemas-microsoft-com:office:word" xmlns:w="http://schemas.openxmlformats.org/wordprocessingml/2006/main" xmlns:w14="http://schemas.microsoft.com/office/word/2010/wordml" xmlns:w15="http://schemas.microsoft.com/office/word/2012/wordml" xmlns:w16se="http://schemas.microsoft.com/office/word/2015/wordml/symex" xmlns:wpg="http://schemas.microsoft.com/office/word/2010/wordprocessingGroup" xmlns:wpi="http://schemas.microsoft.com/office/word/2010/wordprocessingInk" xmlns:wne="http://schemas.microsoft.com/office/word/2006/wordml" xmlns:wps="http://schemas.microsoft.com/office/word/2010/wordprocessingShape" mc:Ignorable="w14 w15 w16se wp14">
   <w:body>
     <w:p>
+      <w:pPr>
+        <w:pStyle w:val="Title"/>
+      </w:pPr>
+    </w:p>
+    <w:p>
+      <w:pPr>
+        <w:pStyle w:val="Title"/>
+      </w:pPr>
       <w:r>
         <w:t>Android Development and Web Services</w:t>
       </w:r>
     </w:p>
     <w:p>
       <w:pPr>
-        <w:pStyle w:val="Heading1"/>
-      </w:pPr>
-      <w:r>
-        <w:t>Introduction</w:t>
-      </w:r>
+        <w:pStyle w:val="Subtitle"/>
+      </w:pPr>
+      <w:r>
+        <w:t>CA2 – MoviesWebServices Android Application Report</w:t>
+      </w:r>
+    </w:p>
+    <w:p>
+      <w:r>
+        <w:rPr>
+          <w:noProof/>
+          <w:lang w:eastAsia="en-IE"/>
+        </w:rPr>
+        <mc:AlternateContent>
+          <mc:Choice Requires="wps">
+            <w:drawing>
+              <wp:anchor distT="45720" distB="45720" distL="114300" distR="114300" simplePos="0" relativeHeight="251659264" behindDoc="0" locked="0" layoutInCell="1" allowOverlap="1">
+                <wp:simplePos x="0" y="0"/>
+                <wp:positionH relativeFrom="margin">
+                  <wp:align>left</wp:align>
+                </wp:positionH>
+                <wp:positionV relativeFrom="paragraph">
+                  <wp:posOffset>5338445</wp:posOffset>
+                </wp:positionV>
+                <wp:extent cx="5172075" cy="1743075"/>
+                <wp:effectExtent l="0" t="0" r="0" b="9525"/>
+                <wp:wrapSquare wrapText="bothSides"/>
+                <wp:docPr id="217" name="Text Box 2"/>
+                <wp:cNvGraphicFramePr>
+                  <a:graphicFrameLocks xmlns:a="http://schemas.openxmlformats.org/drawingml/2006/main"/>
+                </wp:cNvGraphicFramePr>
+                <a:graphic xmlns:a="http://schemas.openxmlformats.org/drawingml/2006/main">
+                  <a:graphicData uri="http://schemas.microsoft.com/office/word/2010/wordprocessingShape">
+                    <wps:wsp>
+                      <wps:cNvSpPr txBox="1">
+                        <a:spLocks noChangeArrowheads="1"/>
+                      </wps:cNvSpPr>
+                      <wps:spPr bwMode="auto">
+                        <a:xfrm>
+                          <a:off x="0" y="0"/>
+                          <a:ext cx="5172075" cy="1743075"/>
+                        </a:xfrm>
+                        <a:prstGeom prst="rect">
+                          <a:avLst/>
+                        </a:prstGeom>
+                        <a:noFill/>
+                        <a:ln>
+                          <a:noFill/>
+                        </a:ln>
+                      </wps:spPr>
+                      <wps:style>
+                        <a:lnRef idx="0">
+                          <a:scrgbClr r="0" g="0" b="0"/>
+                        </a:lnRef>
+                        <a:fillRef idx="0">
+                          <a:scrgbClr r="0" g="0" b="0"/>
+                        </a:fillRef>
+                        <a:effectRef idx="0">
+                          <a:scrgbClr r="0" g="0" b="0"/>
+                        </a:effectRef>
+                        <a:fontRef idx="minor">
+                          <a:schemeClr val="dk1"/>
+                        </a:fontRef>
+                      </wps:style>
+                      <wps:txbx>
+                        <w:txbxContent>
+                          <w:p>
+                            <w:pPr>
+                              <w:pStyle w:val="IntenseQuote"/>
+                            </w:pPr>
+                            <w:r>
+                              <w:t>Object Oriented Programming Design</w:t>
+                            </w:r>
+                            <w:r>
+                              <w:br/>
+                              <w:t>15</w:t>
+                            </w:r>
+                            <w:r>
+                              <w:rPr>
+                                <w:vertAlign w:val="superscript"/>
+                              </w:rPr>
+                              <w:t>th</w:t>
+                            </w:r>
+                            <w:r>
+                              <w:t xml:space="preserve"> March 2017</w:t>
+                            </w:r>
+                            <w:r>
+                              <w:br/>
+                            </w:r>
+                            <w:r>
+                              <w:br/>
+                              <w:t>Submitted by:</w:t>
+                            </w:r>
+                            <w:r>
+                              <w:br/>
+                              <w:t>Sylwia Calka N00146095</w:t>
+                            </w:r>
+                          </w:p>
+                        </w:txbxContent>
+                      </wps:txbx>
+                      <wps:bodyPr rot="0" vert="horz" wrap="square" lIns="91440" tIns="45720" rIns="91440" bIns="45720" anchor="t" anchorCtr="0">
+                        <a:noAutofit/>
+                      </wps:bodyPr>
+                    </wps:wsp>
+                  </a:graphicData>
+                </a:graphic>
+                <wp14:sizeRelH relativeFrom="margin">
+                  <wp14:pctWidth>0</wp14:pctWidth>
+                </wp14:sizeRelH>
+                <wp14:sizeRelV relativeFrom="margin">
+                  <wp14:pctHeight>0</wp14:pctHeight>
+                </wp14:sizeRelV>
+              </wp:anchor>
+            </w:drawing>
+          </mc:Choice>
+          <mc:Fallback>
+            <w:pict>
+              <v:shapetype id="_x0000_t202" coordsize="21600,21600" o:spt="202" path="m,l,21600r21600,l21600,xe">
+                <v:stroke joinstyle="miter"/>
+                <v:path gradientshapeok="t" o:connecttype="rect"/>
+              </v:shapetype>
+              <v:shape id="Text Box 2" o:spid="_x0000_s1026" type="#_x0000_t202" style="position:absolute;margin-left:0;margin-top:420.35pt;width:407.25pt;height:137.25pt;z-index:251659264;visibility:visible;mso-wrap-style:square;mso-width-percent:0;mso-height-percent:0;mso-wrap-distance-left:9pt;mso-wrap-distance-top:3.6pt;mso-wrap-distance-right:9pt;mso-wrap-distance-bottom:3.6pt;mso-position-horizontal:left;mso-position-horizontal-relative:margin;mso-position-vertical:absolute;mso-position-vertical-relative:text;mso-width-percent:0;mso-height-percent:0;mso-width-relative:margin;mso-height-relative:margin;v-text-anchor:top" o:gfxdata="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" filled="f" stroked="f">
+                <v:textbox>
+                  <w:txbxContent>
+                    <w:p>
+                      <w:pPr>
+                        <w:pStyle w:val="IntenseQuote"/>
+                      </w:pPr>
+                      <w:r>
+                        <w:t>Object Oriented Programming Design</w:t>
+                      </w:r>
+                      <w:r>
+                        <w:br/>
+                        <w:t>15</w:t>
+                      </w:r>
+                      <w:r>
+                        <w:rPr>
+                          <w:vertAlign w:val="superscript"/>
+                        </w:rPr>
+                        <w:t>th</w:t>
+                      </w:r>
+                      <w:r>
+                        <w:t xml:space="preserve"> March 2017</w:t>
+                      </w:r>
+                      <w:r>
+                        <w:br/>
+                      </w:r>
+                      <w:r>
+                        <w:br/>
+                        <w:t>Submitted by:</w:t>
+                      </w:r>
+                      <w:r>
+                        <w:br/>
+                        <w:t>Sylwia Calka N00146095</w:t>
+                      </w:r>
+                    </w:p>
+                  </w:txbxContent>
+                </v:textbox>
+                <w10:wrap type="square" anchorx="margin"/>
+              </v:shape>
+            </w:pict>
+          </mc:Fallback>
+        </mc:AlternateContent>
+      </w:r>
+      <w:r>
+        <w:br w:type="page"/>
+      </w:r>
+    </w:p>
+    <w:sdt>
+      <w:sdtPr>
+        <w:id w:val="842199293"/>
+        <w:docPartObj>
+          <w:docPartGallery w:val="Table of Contents"/>
+          <w:docPartUnique/>
+        </w:docPartObj>
+      </w:sdtPr>
+      <w:sdtEndPr>
+        <w:rPr>
+          <w:rFonts w:asciiTheme="minorHAnsi" w:eastAsiaTheme="minorHAnsi" w:hAnsiTheme="minorHAnsi" w:cstheme="minorBidi"/>
+          <w:b/>
+          <w:bCs/>
+          <w:noProof/>
+          <w:color w:val="auto"/>
+          <w:sz w:val="22"/>
+          <w:szCs w:val="22"/>
+          <w:lang w:val="en-IE"/>
+        </w:rPr>
+      </w:sdtEndPr>
+      <w:sdtContent>
+        <w:p>
+          <w:pPr>
+            <w:pStyle w:val="TOCHeading"/>
+          </w:pPr>
+          <w:r>
+            <w:t>Contents</w:t>
+          </w:r>
+        </w:p>
+        <w:p>
+          <w:pPr>
+            <w:pStyle w:val="TOC1"/>
+            <w:tabs>
+              <w:tab w:val="right" w:leader="dot" w:pos="9016"/>
+            </w:tabs>
+            <w:rPr>
+              <w:noProof/>
+            </w:rPr>
+          </w:pPr>
+          <w:r>
+            <w:fldChar w:fldCharType="begin"/>
+          </w:r>
+          <w:r>
+            <w:instrText xml:space="preserve"> TOC \o "1-3" \h \z \u </w:instrText>
+          </w:r>
+          <w:r>
+            <w:fldChar w:fldCharType="separate"/>
+          </w:r>
+          <w:hyperlink w:anchor="_Toc477267255" w:history="1">
+            <w:r>
+              <w:rPr>
+                <w:rStyle w:val="Hyperlink"/>
+                <w:noProof/>
+              </w:rPr>
+              <w:t>Introduction</w:t>
+            </w:r>
+            <w:r>
+              <w:rPr>
+                <w:noProof/>
+                <w:webHidden/>
+              </w:rPr>
+              <w:tab/>
+            </w:r>
+            <w:r>
+              <w:rPr>
+                <w:noProof/>
+                <w:webHidden/>
+              </w:rPr>
+              <w:fldChar w:fldCharType="begin"/>
+            </w:r>
+            <w:r>
+              <w:rPr>
+                <w:noProof/>
+                <w:webHidden/>
+              </w:rPr>
+              <w:instrText xml:space="preserve"> PAGEREF _Toc477267255 \h </w:instrText>
+            </w:r>
+            <w:r>
+              <w:rPr>
+                <w:noProof/>
+                <w:webHidden/>
+              </w:rPr>
+            </w:r>
+            <w:r>
+              <w:rPr>
+                <w:noProof/>
+                <w:webHidden/>
+              </w:rPr>
+              <w:fldChar w:fldCharType="separate"/>
+            </w:r>
+            <w:r>
+              <w:rPr>
+                <w:noProof/>
+                <w:webHidden/>
+              </w:rPr>
+              <w:t>3</w:t>
+            </w:r>
+            <w:r>
+              <w:rPr>
+                <w:noProof/>
+                <w:webHidden/>
+              </w:rPr>
+              <w:fldChar w:fldCharType="end"/>
+            </w:r>
+          </w:hyperlink>
+        </w:p>
+        <w:p>
+          <w:pPr>
+            <w:pStyle w:val="TOC1"/>
+            <w:tabs>
+              <w:tab w:val="right" w:leader="dot" w:pos="9016"/>
+            </w:tabs>
+            <w:rPr>
+              <w:noProof/>
+            </w:rPr>
+          </w:pPr>
+          <w:hyperlink w:anchor="_Toc477267256" w:history="1">
+            <w:r>
+              <w:rPr>
+                <w:rStyle w:val="Hyperlink"/>
+                <w:noProof/>
+              </w:rPr>
+              <w:t>Movie Class</w:t>
+            </w:r>
+            <w:r>
+              <w:rPr>
+                <w:noProof/>
+                <w:webHidden/>
+              </w:rPr>
+              <w:tab/>
+            </w:r>
+            <w:r>
+              <w:rPr>
+                <w:noProof/>
+                <w:webHidden/>
+              </w:rPr>
+              <w:fldChar w:fldCharType="begin"/>
+            </w:r>
+            <w:r>
+              <w:rPr>
+                <w:noProof/>
+                <w:webHidden/>
+              </w:rPr>
+              <w:instrText xml:space="preserve"> PAGEREF _Toc477267256 \h </w:instrText>
+            </w:r>
+            <w:r>
+              <w:rPr>
+                <w:noProof/>
+                <w:webHidden/>
+              </w:rPr>
+            </w:r>
+            <w:r>
+              <w:rPr>
+                <w:noProof/>
+                <w:webHidden/>
+              </w:rPr>
+              <w:fldChar w:fldCharType="separate"/>
+            </w:r>
+            <w:r>
+              <w:rPr>
+                <w:noProof/>
+                <w:webHidden/>
+              </w:rPr>
+              <w:t>3</w:t>
+            </w:r>
+            <w:r>
+              <w:rPr>
+                <w:noProof/>
+                <w:webHidden/>
+              </w:rPr>
+              <w:fldChar w:fldCharType="end"/>
+            </w:r>
+          </w:hyperlink>
+        </w:p>
+        <w:p>
+          <w:pPr>
+            <w:pStyle w:val="TOC1"/>
+            <w:tabs>
+              <w:tab w:val="right" w:leader="dot" w:pos="9016"/>
+            </w:tabs>
+            <w:rPr>
+              <w:noProof/>
+            </w:rPr>
+          </w:pPr>
+          <w:hyperlink w:anchor="_Toc477267257" w:history="1">
+            <w:r>
+              <w:rPr>
+                <w:rStyle w:val="Hyperlink"/>
+                <w:noProof/>
+              </w:rPr>
+              <w:t>XML Parser</w:t>
+            </w:r>
+            <w:r>
+              <w:rPr>
+                <w:noProof/>
+                <w:webHidden/>
+              </w:rPr>
+              <w:tab/>
+            </w:r>
+            <w:r>
+              <w:rPr>
+                <w:noProof/>
+                <w:webHidden/>
+              </w:rPr>
+              <w:fldChar w:fldCharType="begin"/>
+            </w:r>
+            <w:r>
+              <w:rPr>
+                <w:noProof/>
+                <w:webHidden/>
+              </w:rPr>
+              <w:instrText xml:space="preserve"> PAGEREF _Toc477267257 \h </w:instrText>
+            </w:r>
+            <w:r>
+              <w:rPr>
+                <w:noProof/>
+                <w:webHidden/>
+              </w:rPr>
+            </w:r>
+            <w:r>
+              <w:rPr>
+                <w:noProof/>
+                <w:webHidden/>
+              </w:rPr>
+              <w:fldChar w:fldCharType="separate"/>
+            </w:r>
+            <w:r>
+              <w:rPr>
+                <w:noProof/>
+                <w:webHidden/>
+              </w:rPr>
+              <w:t>4</w:t>
+            </w:r>
+            <w:r>
+              <w:rPr>
+                <w:noProof/>
+                <w:webHidden/>
+              </w:rPr>
+              <w:fldChar w:fldCharType="end"/>
+            </w:r>
+          </w:hyperlink>
+        </w:p>
+        <w:p>
+          <w:pPr>
+            <w:pStyle w:val="TOC1"/>
+            <w:tabs>
+              <w:tab w:val="right" w:leader="dot" w:pos="9016"/>
+            </w:tabs>
+            <w:rPr>
+              <w:noProof/>
+            </w:rPr>
+          </w:pPr>
+          <w:hyperlink w:anchor="_Toc477267258" w:history="1">
+            <w:r>
+              <w:rPr>
+                <w:rStyle w:val="Hyperlink"/>
+                <w:noProof/>
+              </w:rPr>
+              <w:t>JSON Parser</w:t>
+            </w:r>
+            <w:r>
+              <w:rPr>
+                <w:noProof/>
+                <w:webHidden/>
+              </w:rPr>
+              <w:tab/>
+            </w:r>
+            <w:r>
+              <w:rPr>
+                <w:noProof/>
+                <w:webHidden/>
+              </w:rPr>
+              <w:fldChar w:fldCharType="begin"/>
+            </w:r>
+            <w:r>
+              <w:rPr>
+                <w:noProof/>
+                <w:webHidden/>
+              </w:rPr>
+              <w:instrText xml:space="preserve"> PAGEREF _Toc477267258 \h </w:instrText>
+            </w:r>
+            <w:r>
+              <w:rPr>
+                <w:noProof/>
+                <w:webHidden/>
+              </w:rPr>
+            </w:r>
+            <w:r>
+              <w:rPr>
+                <w:noProof/>
+                <w:webHidden/>
+              </w:rPr>
+              <w:fldChar w:fldCharType="separate"/>
+            </w:r>
+            <w:r>
+              <w:rPr>
+                <w:noProof/>
+                <w:webHidden/>
+              </w:rPr>
+              <w:t>5</w:t>
+            </w:r>
+            <w:r>
+              <w:rPr>
+                <w:noProof/>
+                <w:webHidden/>
+              </w:rPr>
+              <w:fldChar w:fldCharType="end"/>
+            </w:r>
+          </w:hyperlink>
+        </w:p>
+        <w:p>
+          <w:pPr>
+            <w:pStyle w:val="TOC1"/>
+            <w:tabs>
+              <w:tab w:val="right" w:leader="dot" w:pos="9016"/>
+            </w:tabs>
+            <w:rPr>
+              <w:noProof/>
+            </w:rPr>
+          </w:pPr>
+          <w:hyperlink w:anchor="_Toc477267259" w:history="1">
+            <w:r>
+              <w:rPr>
+                <w:rStyle w:val="Hyperlink"/>
+                <w:noProof/>
+              </w:rPr>
+              <w:t>Class diagram</w:t>
+            </w:r>
+            <w:r>
+              <w:rPr>
+                <w:noProof/>
+                <w:webHidden/>
+              </w:rPr>
+              <w:tab/>
+            </w:r>
+            <w:r>
+              <w:rPr>
+                <w:noProof/>
+                <w:webHidden/>
+              </w:rPr>
+              <w:fldChar w:fldCharType="begin"/>
+            </w:r>
+            <w:r>
+              <w:rPr>
+                <w:noProof/>
+                <w:webHidden/>
+              </w:rPr>
+              <w:instrText xml:space="preserve"> PAGEREF _Toc477267259 \h </w:instrText>
+            </w:r>
+            <w:r>
+              <w:rPr>
+                <w:noProof/>
+                <w:webHidden/>
+              </w:rPr>
+            </w:r>
+            <w:r>
+              <w:rPr>
+                <w:noProof/>
+                <w:webHidden/>
+              </w:rPr>
+              <w:fldChar w:fldCharType="separate"/>
+            </w:r>
+            <w:r>
+              <w:rPr>
+                <w:noProof/>
+                <w:webHidden/>
+              </w:rPr>
+              <w:t>6</w:t>
+            </w:r>
+            <w:r>
+              <w:rPr>
+                <w:noProof/>
+                <w:webHidden/>
+              </w:rPr>
+              <w:fldChar w:fldCharType="end"/>
+            </w:r>
+          </w:hyperlink>
+        </w:p>
+        <w:p>
+          <w:pPr>
+            <w:pStyle w:val="TOC1"/>
+            <w:tabs>
+              <w:tab w:val="right" w:leader="dot" w:pos="9016"/>
+            </w:tabs>
+            <w:rPr>
+              <w:noProof/>
+            </w:rPr>
+          </w:pPr>
+          <w:hyperlink w:anchor="_Toc477267260" w:history="1">
+            <w:r>
+              <w:rPr>
+                <w:rStyle w:val="Hyperlink"/>
+                <w:noProof/>
+              </w:rPr>
+              <w:t>Functionality</w:t>
+            </w:r>
+            <w:r>
+              <w:rPr>
+                <w:noProof/>
+                <w:webHidden/>
+              </w:rPr>
+              <w:tab/>
+            </w:r>
+            <w:r>
+              <w:rPr>
+                <w:noProof/>
+                <w:webHidden/>
+              </w:rPr>
+              <w:fldChar w:fldCharType="begin"/>
+            </w:r>
+            <w:r>
+              <w:rPr>
+                <w:noProof/>
+                <w:webHidden/>
+              </w:rPr>
+              <w:instrText xml:space="preserve"> PAGEREF _Toc477267260 \h </w:instrText>
+            </w:r>
+            <w:r>
+              <w:rPr>
+                <w:noProof/>
+                <w:webHidden/>
+              </w:rPr>
+            </w:r>
+            <w:r>
+              <w:rPr>
+                <w:noProof/>
+                <w:webHidden/>
+              </w:rPr>
+              <w:fldChar w:fldCharType="separate"/>
+            </w:r>
+            <w:r>
+              <w:rPr>
+                <w:noProof/>
+                <w:webHidden/>
+              </w:rPr>
+              <w:t>7</w:t>
+            </w:r>
+            <w:r>
+              <w:rPr>
+                <w:noProof/>
+                <w:webHidden/>
+              </w:rPr>
+              <w:fldChar w:fldCharType="end"/>
+            </w:r>
+          </w:hyperlink>
+        </w:p>
+        <w:p>
+          <w:r>
+            <w:rPr>
+              <w:b/>
+              <w:bCs/>
+              <w:noProof/>
+            </w:rPr>
+            <w:fldChar w:fldCharType="end"/>
+          </w:r>
+        </w:p>
+      </w:sdtContent>
+    </w:sdt>
+    <w:p>
+      <w:pPr>
+        <w:rPr>
+          <w:rFonts w:asciiTheme="majorHAnsi" w:eastAsiaTheme="majorEastAsia" w:hAnsiTheme="majorHAnsi" w:cstheme="majorBidi"/>
+          <w:color w:val="2F5496" w:themeColor="accent1" w:themeShade="BF"/>
+          <w:sz w:val="32"/>
+          <w:szCs w:val="32"/>
+        </w:rPr>
+      </w:pPr>
       <w:bookmarkStart w:id="0" w:name="_GoBack"/>
       <w:bookmarkEnd w:id="0"/>
-    </w:p>
-    <w:p>
-      <w:r>
-        <w:t xml:space="preserve">Application that accesses a Web Service. The Web Service provides xml and </w:t>
-      </w:r>
-      <w:proofErr w:type="spellStart"/>
-      <w:r>
-        <w:t>json</w:t>
-      </w:r>
-      <w:proofErr w:type="spellEnd"/>
-      <w:r>
-        <w:t xml:space="preserve"> file </w:t>
-      </w:r>
-      <w:proofErr w:type="spellStart"/>
-      <w:r>
-        <w:t>containg</w:t>
-      </w:r>
-      <w:proofErr w:type="spellEnd"/>
-      <w:r>
-        <w:t xml:space="preserve"> a list of Movies. The application </w:t>
-      </w:r>
-      <w:proofErr w:type="spellStart"/>
-      <w:r>
-        <w:t>usues</w:t>
-      </w:r>
-      <w:proofErr w:type="spellEnd"/>
-      <w:r>
-        <w:t xml:space="preserve"> Androids </w:t>
-      </w:r>
-      <w:proofErr w:type="spellStart"/>
-      <w:r>
-        <w:t>HttpURLConnection</w:t>
-      </w:r>
-      <w:proofErr w:type="spellEnd"/>
-      <w:r>
-        <w:t xml:space="preserve"> to </w:t>
-      </w:r>
-      <w:proofErr w:type="spellStart"/>
-      <w:r>
-        <w:t>acces</w:t>
-      </w:r>
-      <w:proofErr w:type="spellEnd"/>
-      <w:r>
-        <w:t xml:space="preserve"> the web service. </w:t>
-      </w:r>
+      <w:r>
+        <w:br w:type="page"/>
+      </w:r>
+    </w:p>
+    <w:p>
+      <w:pPr>
+        <w:pStyle w:val="Heading1"/>
+      </w:pPr>
+      <w:bookmarkStart w:id="1" w:name="_Toc477267255"/>
+      <w:r>
+        <w:lastRenderedPageBreak/>
+        <w:t>Introduction</w:t>
+      </w:r>
+      <w:bookmarkEnd w:id="1"/>
+    </w:p>
+    <w:p>
+      <w:r>
+        <w:t>The MoviesWebServices application was developed as a part of the CA2 for Object Oriented Programming Module. This is an Android application developed using Android Studio. This application accesses a Web Service. On the Web Service the XML and JSON files are stored. Those files can be downloaded using Androids HttpURLConnection and parsed into a list view.</w:t>
+      </w:r>
+    </w:p>
+    <w:p>
       <w:r>
         <w:br/>
-      </w:r>
-      <w:r>
-        <w:br/>
-        <w:t>The app contains</w:t>
+        <w:t>The app</w:t>
+      </w:r>
+      <w:r>
+        <w:t>lication</w:t>
+      </w:r>
+      <w:r>
+        <w:t xml:space="preserve"> contains</w:t>
+      </w:r>
+      <w:r>
+        <w:t>:</w:t>
       </w:r>
     </w:p>
     <w:p>
@@ -74,7 +693,7 @@
         <w:pStyle w:val="ListParagraph"/>
         <w:numPr>
           <w:ilvl w:val="0"/>
-          <w:numId w:val="1"/>
+          <w:numId w:val="3"/>
         </w:numPr>
       </w:pPr>
       <w:r>
@@ -86,7 +705,7 @@
         <w:pStyle w:val="ListParagraph"/>
         <w:numPr>
           <w:ilvl w:val="0"/>
-          <w:numId w:val="1"/>
+          <w:numId w:val="3"/>
         </w:numPr>
       </w:pPr>
       <w:r>
@@ -98,7 +717,7 @@
         <w:pStyle w:val="ListParagraph"/>
         <w:numPr>
           <w:ilvl w:val="0"/>
-          <w:numId w:val="1"/>
+          <w:numId w:val="3"/>
         </w:numPr>
       </w:pPr>
       <w:r>
@@ -110,7 +729,7 @@
         <w:pStyle w:val="ListParagraph"/>
         <w:numPr>
           <w:ilvl w:val="0"/>
-          <w:numId w:val="1"/>
+          <w:numId w:val="3"/>
         </w:numPr>
       </w:pPr>
       <w:r>
@@ -122,7 +741,7 @@
         <w:pStyle w:val="ListParagraph"/>
         <w:numPr>
           <w:ilvl w:val="0"/>
-          <w:numId w:val="1"/>
+          <w:numId w:val="3"/>
         </w:numPr>
       </w:pPr>
       <w:r>
@@ -134,7 +753,7 @@
         <w:pStyle w:val="ListParagraph"/>
         <w:numPr>
           <w:ilvl w:val="0"/>
-          <w:numId w:val="1"/>
+          <w:numId w:val="3"/>
         </w:numPr>
       </w:pPr>
       <w:r>
@@ -144,56 +763,822 @@
     <w:p>
       <w:pPr>
         <w:pStyle w:val="Heading1"/>
-      </w:pPr>
+        <w:rPr>
+          <w:rStyle w:val="Heading1Char"/>
+        </w:rPr>
+      </w:pPr>
+      <w:bookmarkStart w:id="2" w:name="_Toc477267256"/>
       <w:r>
         <w:t>Movie Class</w:t>
       </w:r>
+      <w:bookmarkEnd w:id="2"/>
+      <w:r>
+        <w:rPr>
+          <w:rStyle w:val="Heading1Char"/>
+        </w:rPr>
+        <w:t xml:space="preserve"> </w:t>
+      </w:r>
+    </w:p>
+    <w:p>
+      <w:r>
+        <w:t>Movie class is a model of the movie object. It consists of getters and setters for elements of the movie object. Each movie has a title, directors, rating, year, genre, photo and a bitmap. Below is an image of the Movie class.</w:t>
+      </w:r>
+    </w:p>
+    <w:p>
+      <w:pPr>
+        <w:keepNext/>
+        <w:jc w:val="center"/>
+      </w:pPr>
+      <w:r>
+        <w:rPr>
+          <w:noProof/>
+          <w:lang w:eastAsia="en-IE"/>
+        </w:rPr>
+        <w:drawing>
+          <wp:inline distT="0" distB="0" distL="0" distR="0">
+            <wp:extent cx="3942064" cy="4745990"/>
+            <wp:effectExtent l="0" t="0" r="1905" b="0"/>
+            <wp:docPr id="10" name="Picture 10" descr="C:\Users\sylwia\AppData\Local\Microsoft\Windows\INetCache\Content.Word\1.png"/>
+            <wp:cNvGraphicFramePr>
+              <a:graphicFrameLocks xmlns:a="http://schemas.openxmlformats.org/drawingml/2006/main" noChangeAspect="1"/>
+            </wp:cNvGraphicFramePr>
+            <a:graphic xmlns:a="http://schemas.openxmlformats.org/drawingml/2006/main">
+              <a:graphicData uri="http://schemas.openxmlformats.org/drawingml/2006/picture">
+                <pic:pic xmlns:pic="http://schemas.openxmlformats.org/drawingml/2006/picture">
+                  <pic:nvPicPr>
+                    <pic:cNvPr id="0" name="Picture 3" descr="C:\Users\sylwia\AppData\Local\Microsoft\Windows\INetCache\Content.Word\1.png"/>
+                    <pic:cNvPicPr>
+                      <a:picLocks noChangeAspect="1" noChangeArrowheads="1"/>
+                    </pic:cNvPicPr>
+                  </pic:nvPicPr>
+                  <pic:blipFill>
+                    <a:blip r:embed="rId6">
+                      <a:extLst>
+                        <a:ext uri="{28A0092B-C50C-407E-A947-70E740481C1C}">
+                          <a14:useLocalDpi xmlns:a14="http://schemas.microsoft.com/office/drawing/2010/main" val="0"/>
+                        </a:ext>
+                      </a:extLst>
+                    </a:blip>
+                    <a:srcRect/>
+                    <a:stretch>
+                      <a:fillRect/>
+                    </a:stretch>
+                  </pic:blipFill>
+                  <pic:spPr bwMode="auto">
+                    <a:xfrm>
+                      <a:off x="0" y="0"/>
+                      <a:ext cx="3952554" cy="4758619"/>
+                    </a:xfrm>
+                    <a:prstGeom prst="rect">
+                      <a:avLst/>
+                    </a:prstGeom>
+                    <a:noFill/>
+                    <a:ln>
+                      <a:noFill/>
+                    </a:ln>
+                  </pic:spPr>
+                </pic:pic>
+              </a:graphicData>
+            </a:graphic>
+          </wp:inline>
+        </w:drawing>
+      </w:r>
+    </w:p>
+    <w:p>
+      <w:pPr>
+        <w:pStyle w:val="Caption"/>
+        <w:jc w:val="right"/>
+        <w:rPr>
+          <w:rFonts w:asciiTheme="majorHAnsi" w:eastAsiaTheme="majorEastAsia" w:hAnsiTheme="majorHAnsi" w:cstheme="majorBidi"/>
+          <w:color w:val="2F5496" w:themeColor="accent1" w:themeShade="BF"/>
+          <w:sz w:val="32"/>
+          <w:szCs w:val="32"/>
+        </w:rPr>
+      </w:pPr>
+      <w:r>
+        <w:t xml:space="preserve">Image </w:t>
+      </w:r>
+      <w:r>
+        <w:fldChar w:fldCharType="begin"/>
+      </w:r>
+      <w:r>
+        <w:instrText xml:space="preserve"> SEQ Image \* ARABIC </w:instrText>
+      </w:r>
+      <w:r>
+        <w:fldChar w:fldCharType="separate"/>
+      </w:r>
+      <w:r>
+        <w:rPr>
+          <w:noProof/>
+        </w:rPr>
+        <w:t>1</w:t>
+      </w:r>
+      <w:r>
+        <w:fldChar w:fldCharType="end"/>
+      </w:r>
+      <w:r>
+        <w:t xml:space="preserve"> Movie class</w:t>
+      </w:r>
+    </w:p>
+    <w:p>
+      <w:pPr>
+        <w:pStyle w:val="Heading1"/>
+      </w:pPr>
+      <w:bookmarkStart w:id="3" w:name="_Toc477267257"/>
+      <w:r>
+        <w:lastRenderedPageBreak/>
+        <w:t>XML Parser</w:t>
+      </w:r>
+      <w:bookmarkEnd w:id="3"/>
+    </w:p>
+    <w:p>
+      <w:r>
+        <w:t xml:space="preserve">Extensible </w:t>
+      </w:r>
+      <w:r>
+        <w:t>Markup</w:t>
+      </w:r>
+      <w:r>
+        <w:t xml:space="preserve"> Language (XML) </w:t>
+      </w:r>
+      <w:r>
+        <w:t xml:space="preserve">is a text format widely used for storing content on the internet. To display the content of XML file to the user it needs to be parsed first. The XmlPullParser is an Android’s interface that determines parsing functionality. The content of XML file is passed to the MovieXmlParser and then processed. The parser generates events for starting tag, ending tag and for text events. The parser goes through each event and checks what tag is it currently on. If it is on the start tag, it creates new Movie object. Then it goes through each tag and assigns values to the Movie object. When it reaches the end event the parser moves to another tag. Below the image 2 shows the </w:t>
+      </w:r>
+      <w:r>
+        <w:t xml:space="preserve">xml elements and its attributes. The image 3 shows the screenshot of </w:t>
+      </w:r>
+      <w:proofErr w:type="spellStart"/>
+      <w:r>
+        <w:t>MovieXMLParser</w:t>
+      </w:r>
+      <w:proofErr w:type="spellEnd"/>
+      <w:r>
+        <w:t>.</w:t>
+      </w:r>
+    </w:p>
+    <w:p>
+      <w:pPr>
+        <w:keepNext/>
+        <w:jc w:val="center"/>
+      </w:pPr>
+      <w:r>
+        <w:rPr>
+          <w:noProof/>
+          <w:lang w:eastAsia="en-IE"/>
+        </w:rPr>
+        <w:drawing>
+          <wp:inline distT="0" distB="0" distL="0" distR="0">
+            <wp:extent cx="3314700" cy="3023653"/>
+            <wp:effectExtent l="0" t="0" r="0" b="5715"/>
+            <wp:docPr id="11" name="Picture 11" descr="C:\Users\sylwia\AppData\Local\Microsoft\Windows\INetCache\Content.Word\2.png"/>
+            <wp:cNvGraphicFramePr>
+              <a:graphicFrameLocks xmlns:a="http://schemas.openxmlformats.org/drawingml/2006/main" noChangeAspect="1"/>
+            </wp:cNvGraphicFramePr>
+            <a:graphic xmlns:a="http://schemas.openxmlformats.org/drawingml/2006/main">
+              <a:graphicData uri="http://schemas.openxmlformats.org/drawingml/2006/picture">
+                <pic:pic xmlns:pic="http://schemas.openxmlformats.org/drawingml/2006/picture">
+                  <pic:nvPicPr>
+                    <pic:cNvPr id="0" name="Picture 4" descr="C:\Users\sylwia\AppData\Local\Microsoft\Windows\INetCache\Content.Word\2.png"/>
+                    <pic:cNvPicPr>
+                      <a:picLocks noChangeAspect="1" noChangeArrowheads="1"/>
+                    </pic:cNvPicPr>
+                  </pic:nvPicPr>
+                  <pic:blipFill>
+                    <a:blip r:embed="rId7">
+                      <a:extLst>
+                        <a:ext uri="{28A0092B-C50C-407E-A947-70E740481C1C}">
+                          <a14:useLocalDpi xmlns:a14="http://schemas.microsoft.com/office/drawing/2010/main" val="0"/>
+                        </a:ext>
+                      </a:extLst>
+                    </a:blip>
+                    <a:srcRect/>
+                    <a:stretch>
+                      <a:fillRect/>
+                    </a:stretch>
+                  </pic:blipFill>
+                  <pic:spPr bwMode="auto">
+                    <a:xfrm>
+                      <a:off x="0" y="0"/>
+                      <a:ext cx="3321565" cy="3029915"/>
+                    </a:xfrm>
+                    <a:prstGeom prst="rect">
+                      <a:avLst/>
+                    </a:prstGeom>
+                    <a:noFill/>
+                    <a:ln>
+                      <a:noFill/>
+                    </a:ln>
+                  </pic:spPr>
+                </pic:pic>
+              </a:graphicData>
+            </a:graphic>
+          </wp:inline>
+        </w:drawing>
+      </w:r>
+    </w:p>
+    <w:p>
+      <w:pPr>
+        <w:pStyle w:val="Caption"/>
+        <w:jc w:val="right"/>
+      </w:pPr>
+      <w:r>
+        <w:t xml:space="preserve">Image </w:t>
+      </w:r>
+      <w:r>
+        <w:fldChar w:fldCharType="begin"/>
+      </w:r>
+      <w:r>
+        <w:instrText xml:space="preserve"> SEQ Image \* ARABIC </w:instrText>
+      </w:r>
+      <w:r>
+        <w:fldChar w:fldCharType="separate"/>
+      </w:r>
+      <w:r>
+        <w:rPr>
+          <w:noProof/>
+        </w:rPr>
+        <w:t>2</w:t>
+      </w:r>
+      <w:r>
+        <w:fldChar w:fldCharType="end"/>
+      </w:r>
+      <w:r>
+        <w:t xml:space="preserve"> Part of XML file</w:t>
+      </w:r>
+    </w:p>
+    <w:p>
+      <w:pPr>
+        <w:keepNext/>
+        <w:jc w:val="center"/>
+      </w:pPr>
+      <w:r>
+        <w:rPr>
+          <w:noProof/>
+          <w:lang w:eastAsia="en-IE"/>
+        </w:rPr>
+        <w:lastRenderedPageBreak/>
+        <w:drawing>
+          <wp:inline distT="0" distB="0" distL="0" distR="0">
+            <wp:extent cx="4759439" cy="5495925"/>
+            <wp:effectExtent l="0" t="0" r="3175" b="0"/>
+            <wp:docPr id="12" name="Picture 12" descr="C:\Users\sylwia\AppData\Local\Microsoft\Windows\INetCache\Content.Word\3.png"/>
+            <wp:cNvGraphicFramePr>
+              <a:graphicFrameLocks xmlns:a="http://schemas.openxmlformats.org/drawingml/2006/main" noChangeAspect="1"/>
+            </wp:cNvGraphicFramePr>
+            <a:graphic xmlns:a="http://schemas.openxmlformats.org/drawingml/2006/main">
+              <a:graphicData uri="http://schemas.openxmlformats.org/drawingml/2006/picture">
+                <pic:pic xmlns:pic="http://schemas.openxmlformats.org/drawingml/2006/picture">
+                  <pic:nvPicPr>
+                    <pic:cNvPr id="0" name="Picture 5" descr="C:\Users\sylwia\AppData\Local\Microsoft\Windows\INetCache\Content.Word\3.png"/>
+                    <pic:cNvPicPr>
+                      <a:picLocks noChangeAspect="1" noChangeArrowheads="1"/>
+                    </pic:cNvPicPr>
+                  </pic:nvPicPr>
+                  <pic:blipFill>
+                    <a:blip r:embed="rId8">
+                      <a:extLst>
+                        <a:ext uri="{28A0092B-C50C-407E-A947-70E740481C1C}">
+                          <a14:useLocalDpi xmlns:a14="http://schemas.microsoft.com/office/drawing/2010/main" val="0"/>
+                        </a:ext>
+                      </a:extLst>
+                    </a:blip>
+                    <a:srcRect/>
+                    <a:stretch>
+                      <a:fillRect/>
+                    </a:stretch>
+                  </pic:blipFill>
+                  <pic:spPr bwMode="auto">
+                    <a:xfrm>
+                      <a:off x="0" y="0"/>
+                      <a:ext cx="4763625" cy="5500759"/>
+                    </a:xfrm>
+                    <a:prstGeom prst="rect">
+                      <a:avLst/>
+                    </a:prstGeom>
+                    <a:noFill/>
+                    <a:ln>
+                      <a:noFill/>
+                    </a:ln>
+                  </pic:spPr>
+                </pic:pic>
+              </a:graphicData>
+            </a:graphic>
+          </wp:inline>
+        </w:drawing>
+      </w:r>
+    </w:p>
+    <w:p>
+      <w:pPr>
+        <w:pStyle w:val="Caption"/>
+        <w:jc w:val="right"/>
+      </w:pPr>
+      <w:r>
+        <w:t xml:space="preserve">Image </w:t>
+      </w:r>
+      <w:r>
+        <w:fldChar w:fldCharType="begin"/>
+      </w:r>
+      <w:r>
+        <w:instrText xml:space="preserve"> SEQ Image \* ARABIC </w:instrText>
+      </w:r>
+      <w:r>
+        <w:fldChar w:fldCharType="separate"/>
+      </w:r>
+      <w:r>
+        <w:rPr>
+          <w:noProof/>
+        </w:rPr>
+        <w:t>3</w:t>
+      </w:r>
+      <w:r>
+        <w:fldChar w:fldCharType="end"/>
+      </w:r>
+      <w:r>
+        <w:t xml:space="preserve"> XML parser</w:t>
+      </w:r>
+    </w:p>
+    <w:p>
+      <w:pPr>
+        <w:pStyle w:val="Heading1"/>
+      </w:pPr>
+      <w:bookmarkStart w:id="4" w:name="_Toc477267258"/>
+      <w:r>
+        <w:t>JSON Parser</w:t>
+      </w:r>
+      <w:bookmarkEnd w:id="4"/>
+    </w:p>
+    <w:p>
+      <w:r>
+        <w:t xml:space="preserve">JSON stands for JavaScript Object Notation. </w:t>
+      </w:r>
+      <w:r>
+        <w:t xml:space="preserve">It is a data format consisting of attribute-value pairs. It is used for delivering content to the users from the server. To parse the data the parser is used. The MovieJSONParser creates a new JSONarray in which the pulled JSON content is passed. The parsing function goes through each element in the array, creates a new Movie object for each element and sets the content based on keys and values in the JSON file. </w:t>
+      </w:r>
+    </w:p>
+    <w:p>
+      <w:pPr>
+        <w:keepNext/>
+        <w:jc w:val="center"/>
+      </w:pPr>
+      <w:r>
+        <w:rPr>
+          <w:noProof/>
+          <w:lang w:eastAsia="en-IE"/>
+        </w:rPr>
+        <w:lastRenderedPageBreak/>
+        <w:drawing>
+          <wp:inline distT="0" distB="0" distL="0" distR="0" wp14:anchorId="3A813A94" wp14:editId="44EB7B1B">
+            <wp:extent cx="3771900" cy="2157724"/>
+            <wp:effectExtent l="0" t="0" r="0" b="0"/>
+            <wp:docPr id="1" name="Picture 1"/>
+            <wp:cNvGraphicFramePr>
+              <a:graphicFrameLocks xmlns:a="http://schemas.openxmlformats.org/drawingml/2006/main" noChangeAspect="1"/>
+            </wp:cNvGraphicFramePr>
+            <a:graphic xmlns:a="http://schemas.openxmlformats.org/drawingml/2006/main">
+              <a:graphicData uri="http://schemas.openxmlformats.org/drawingml/2006/picture">
+                <pic:pic xmlns:pic="http://schemas.openxmlformats.org/drawingml/2006/picture">
+                  <pic:nvPicPr>
+                    <pic:cNvPr id="1" name=""/>
+                    <pic:cNvPicPr/>
+                  </pic:nvPicPr>
+                  <pic:blipFill>
+                    <a:blip r:embed="rId9"/>
+                    <a:stretch>
+                      <a:fillRect/>
+                    </a:stretch>
+                  </pic:blipFill>
+                  <pic:spPr>
+                    <a:xfrm>
+                      <a:off x="0" y="0"/>
+                      <a:ext cx="3781019" cy="2162941"/>
+                    </a:xfrm>
+                    <a:prstGeom prst="rect">
+                      <a:avLst/>
+                    </a:prstGeom>
+                  </pic:spPr>
+                </pic:pic>
+              </a:graphicData>
+            </a:graphic>
+          </wp:inline>
+        </w:drawing>
+      </w:r>
+    </w:p>
+    <w:p>
+      <w:pPr>
+        <w:pStyle w:val="Caption"/>
+        <w:jc w:val="right"/>
+      </w:pPr>
+      <w:r>
+        <w:t xml:space="preserve">Image </w:t>
+      </w:r>
+      <w:r>
+        <w:fldChar w:fldCharType="begin"/>
+      </w:r>
+      <w:r>
+        <w:instrText xml:space="preserve"> SEQ Image \* ARABIC </w:instrText>
+      </w:r>
+      <w:r>
+        <w:fldChar w:fldCharType="separate"/>
+      </w:r>
+      <w:r>
+        <w:rPr>
+          <w:noProof/>
+        </w:rPr>
+        <w:t>4</w:t>
+      </w:r>
+      <w:r>
+        <w:fldChar w:fldCharType="end"/>
+      </w:r>
+      <w:r>
+        <w:t xml:space="preserve"> Part of JSON file</w:t>
+      </w:r>
+    </w:p>
+    <w:p>
+      <w:pPr>
+        <w:keepNext/>
+        <w:jc w:val="center"/>
+      </w:pPr>
+      <w:r>
+        <w:rPr>
+          <w:noProof/>
+          <w:lang w:eastAsia="en-IE"/>
+        </w:rPr>
+        <w:drawing>
+          <wp:inline distT="0" distB="0" distL="0" distR="0">
+            <wp:extent cx="4591050" cy="4131945"/>
+            <wp:effectExtent l="0" t="0" r="0" b="1905"/>
+            <wp:docPr id="13" name="Picture 13" descr="C:\Users\sylwia\AppData\Local\Microsoft\Windows\INetCache\Content.Word\4.png"/>
+            <wp:cNvGraphicFramePr>
+              <a:graphicFrameLocks xmlns:a="http://schemas.openxmlformats.org/drawingml/2006/main" noChangeAspect="1"/>
+            </wp:cNvGraphicFramePr>
+            <a:graphic xmlns:a="http://schemas.openxmlformats.org/drawingml/2006/main">
+              <a:graphicData uri="http://schemas.openxmlformats.org/drawingml/2006/picture">
+                <pic:pic xmlns:pic="http://schemas.openxmlformats.org/drawingml/2006/picture">
+                  <pic:nvPicPr>
+                    <pic:cNvPr id="0" name="Picture 6" descr="C:\Users\sylwia\AppData\Local\Microsoft\Windows\INetCache\Content.Word\4.png"/>
+                    <pic:cNvPicPr>
+                      <a:picLocks noChangeAspect="1" noChangeArrowheads="1"/>
+                    </pic:cNvPicPr>
+                  </pic:nvPicPr>
+                  <pic:blipFill>
+                    <a:blip r:embed="rId10">
+                      <a:extLst>
+                        <a:ext uri="{28A0092B-C50C-407E-A947-70E740481C1C}">
+                          <a14:useLocalDpi xmlns:a14="http://schemas.microsoft.com/office/drawing/2010/main" val="0"/>
+                        </a:ext>
+                      </a:extLst>
+                    </a:blip>
+                    <a:srcRect/>
+                    <a:stretch>
+                      <a:fillRect/>
+                    </a:stretch>
+                  </pic:blipFill>
+                  <pic:spPr bwMode="auto">
+                    <a:xfrm>
+                      <a:off x="0" y="0"/>
+                      <a:ext cx="4592394" cy="4133155"/>
+                    </a:xfrm>
+                    <a:prstGeom prst="rect">
+                      <a:avLst/>
+                    </a:prstGeom>
+                    <a:noFill/>
+                    <a:ln>
+                      <a:noFill/>
+                    </a:ln>
+                  </pic:spPr>
+                </pic:pic>
+              </a:graphicData>
+            </a:graphic>
+          </wp:inline>
+        </w:drawing>
+      </w:r>
+    </w:p>
+    <w:p>
+      <w:pPr>
+        <w:pStyle w:val="Caption"/>
+        <w:jc w:val="right"/>
+      </w:pPr>
+      <w:r>
+        <w:t xml:space="preserve">Image </w:t>
+      </w:r>
+      <w:r>
+        <w:fldChar w:fldCharType="begin"/>
+      </w:r>
+      <w:r>
+        <w:instrText xml:space="preserve"> SEQ Image \* ARABIC </w:instrText>
+      </w:r>
+      <w:r>
+        <w:fldChar w:fldCharType="separate"/>
+      </w:r>
+      <w:r>
+        <w:rPr>
+          <w:noProof/>
+        </w:rPr>
+        <w:t>5</w:t>
+      </w:r>
+      <w:r>
+        <w:fldChar w:fldCharType="end"/>
+      </w:r>
+      <w:r>
+        <w:t xml:space="preserve"> JSON parser</w:t>
+      </w:r>
+    </w:p>
+    <w:p>
+      <w:pPr>
+        <w:pStyle w:val="Heading1"/>
+      </w:pPr>
+      <w:bookmarkStart w:id="5" w:name="_Toc477267259"/>
+      <w:r>
+        <w:t>Class diagram</w:t>
+      </w:r>
+      <w:bookmarkEnd w:id="5"/>
+    </w:p>
+    <w:p>
+      <w:r>
+        <w:t xml:space="preserve">The class diagram describes the structure of the MoviesWebServices application. This application is designed using the Model-View-Controller design pattern. </w:t>
+      </w:r>
+      <w:r>
+        <w:t>The model is responsible for managing the content and the logic of the application.</w:t>
+      </w:r>
+      <w:r>
+        <w:t xml:space="preserve"> </w:t>
+      </w:r>
+      <w:r>
+        <w:t>The View is an output and visualization</w:t>
+      </w:r>
+      <w:r>
+        <w:t xml:space="preserve"> </w:t>
+      </w:r>
+      <w:r>
+        <w:t>of the data.</w:t>
+      </w:r>
+      <w:r>
+        <w:t xml:space="preserve"> </w:t>
+      </w:r>
+      <w:r>
+        <w:t>The Controller</w:t>
+      </w:r>
+      <w:r>
+        <w:t xml:space="preserve"> </w:t>
+      </w:r>
+      <w:r>
+        <w:t>interprets the actions and</w:t>
+      </w:r>
+      <w:r>
+        <w:t xml:space="preserve"> communicates</w:t>
+      </w:r>
+      <w:r>
+        <w:t xml:space="preserve"> with both Model and View.</w:t>
+      </w:r>
+    </w:p>
+    <w:p>
+      <w:r>
+        <w:t xml:space="preserve"> </w:t>
+      </w:r>
+      <w:r>
+        <w:rPr>
+          <w:highlight w:val="yellow"/>
+        </w:rPr>
+        <w:t>…</w:t>
+      </w:r>
+      <w:r>
+        <w:t xml:space="preserve"> </w:t>
+      </w:r>
+    </w:p>
+    <w:p>
+      <w:r>
+        <w:rPr>
+          <w:noProof/>
+        </w:rPr>
+        <w:lastRenderedPageBreak/>
+        <mc:AlternateContent>
+          <mc:Choice Requires="wps">
+            <w:drawing>
+              <wp:anchor distT="0" distB="0" distL="114300" distR="114300" simplePos="0" relativeHeight="251662336" behindDoc="0" locked="0" layoutInCell="1" allowOverlap="1" wp14:anchorId="2BEC9D13" wp14:editId="2F52A02B">
+                <wp:simplePos x="0" y="0"/>
+                <wp:positionH relativeFrom="column">
+                  <wp:posOffset>-708660</wp:posOffset>
+                </wp:positionH>
+                <wp:positionV relativeFrom="paragraph">
+                  <wp:posOffset>4933950</wp:posOffset>
+                </wp:positionV>
+                <wp:extent cx="7148195" cy="635"/>
+                <wp:effectExtent l="0" t="0" r="0" b="18415"/>
+                <wp:wrapTopAndBottom/>
+                <wp:docPr id="15" name="Text Box 15"/>
+                <wp:cNvGraphicFramePr/>
+                <a:graphic xmlns:a="http://schemas.openxmlformats.org/drawingml/2006/main">
+                  <a:graphicData uri="http://schemas.microsoft.com/office/word/2010/wordprocessingShape">
+                    <wps:wsp>
+                      <wps:cNvSpPr txBox="1"/>
+                      <wps:spPr>
+                        <a:xfrm>
+                          <a:off x="0" y="0"/>
+                          <a:ext cx="7148195" cy="635"/>
+                        </a:xfrm>
+                        <a:prstGeom prst="rect">
+                          <a:avLst/>
+                        </a:prstGeom>
+                        <a:solidFill>
+                          <a:prstClr val="white"/>
+                        </a:solidFill>
+                        <a:ln>
+                          <a:noFill/>
+                        </a:ln>
+                      </wps:spPr>
+                      <wps:txbx>
+                        <w:txbxContent>
+                          <w:p>
+                            <w:pPr>
+                              <w:pStyle w:val="Caption"/>
+                              <w:jc w:val="right"/>
+                              <w:rPr>
+                                <w:noProof/>
+                              </w:rPr>
+                            </w:pPr>
+                            <w:r>
+                              <w:t xml:space="preserve">Image </w:t>
+                            </w:r>
+                            <w:r>
+                              <w:fldChar w:fldCharType="begin"/>
+                            </w:r>
+                            <w:r>
+                              <w:instrText xml:space="preserve"> SEQ Image \* ARABIC </w:instrText>
+                            </w:r>
+                            <w:r>
+                              <w:fldChar w:fldCharType="separate"/>
+                            </w:r>
+                            <w:r>
+                              <w:rPr>
+                                <w:noProof/>
+                              </w:rPr>
+                              <w:t>6</w:t>
+                            </w:r>
+                            <w:r>
+                              <w:fldChar w:fldCharType="end"/>
+                            </w:r>
+                            <w:r>
+                              <w:t xml:space="preserve"> Class model</w:t>
+                            </w:r>
+                          </w:p>
+                        </w:txbxContent>
+                      </wps:txbx>
+                      <wps:bodyPr rot="0" spcFirstLastPara="0" vertOverflow="overflow" horzOverflow="overflow" vert="horz" wrap="square" lIns="0" tIns="0" rIns="0" bIns="0" numCol="1" spcCol="0" rtlCol="0" fromWordArt="0" anchor="t" anchorCtr="0" forceAA="0" compatLnSpc="1">
+                        <a:prstTxWarp prst="textNoShape">
+                          <a:avLst/>
+                        </a:prstTxWarp>
+                        <a:spAutoFit/>
+                      </wps:bodyPr>
+                    </wps:wsp>
+                  </a:graphicData>
+                </a:graphic>
+              </wp:anchor>
+            </w:drawing>
+          </mc:Choice>
+          <mc:Fallback>
+            <w:pict>
+              <v:shape w14:anchorId="2BEC9D13" id="Text Box 15" o:spid="_x0000_s1027" type="#_x0000_t202" style="position:absolute;margin-left:-55.8pt;margin-top:388.5pt;width:562.85pt;height:.05pt;z-index:251662336;visibility:visible;mso-wrap-style:square;mso-wrap-distance-left:9pt;mso-wrap-distance-top:0;mso-wrap-distance-right:9pt;mso-wrap-distance-bottom:0;mso-position-horizontal:absolute;mso-position-horizontal-relative:text;mso-position-vertical:absolute;mso-position-vertical-relative:text;v-text-anchor:top" o:gfxdata="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" stroked="f">
+                <v:textbox style="mso-fit-shape-to-text:t" inset="0,0,0,0">
+                  <w:txbxContent>
+                    <w:p>
+                      <w:pPr>
+                        <w:pStyle w:val="Caption"/>
+                        <w:jc w:val="right"/>
+                        <w:rPr>
+                          <w:noProof/>
+                        </w:rPr>
+                      </w:pPr>
+                      <w:r>
+                        <w:t xml:space="preserve">Image </w:t>
+                      </w:r>
+                      <w:r>
+                        <w:fldChar w:fldCharType="begin"/>
+                      </w:r>
+                      <w:r>
+                        <w:instrText xml:space="preserve"> SEQ Image \* ARABIC </w:instrText>
+                      </w:r>
+                      <w:r>
+                        <w:fldChar w:fldCharType="separate"/>
+                      </w:r>
+                      <w:r>
+                        <w:rPr>
+                          <w:noProof/>
+                        </w:rPr>
+                        <w:t>6</w:t>
+                      </w:r>
+                      <w:r>
+                        <w:fldChar w:fldCharType="end"/>
+                      </w:r>
+                      <w:r>
+                        <w:t xml:space="preserve"> Class model</w:t>
+                      </w:r>
+                    </w:p>
+                  </w:txbxContent>
+                </v:textbox>
+                <w10:wrap type="topAndBottom"/>
+              </v:shape>
+            </w:pict>
+          </mc:Fallback>
+        </mc:AlternateContent>
+      </w:r>
+      <w:r>
+        <w:rPr>
+          <w:noProof/>
+          <w:lang w:eastAsia="en-IE"/>
+        </w:rPr>
+        <w:drawing>
+          <wp:anchor distT="0" distB="0" distL="114300" distR="114300" simplePos="0" relativeHeight="251660288" behindDoc="0" locked="0" layoutInCell="1" allowOverlap="1">
+            <wp:simplePos x="0" y="0"/>
+            <wp:positionH relativeFrom="margin">
+              <wp:align>center</wp:align>
+            </wp:positionH>
+            <wp:positionV relativeFrom="paragraph">
+              <wp:posOffset>0</wp:posOffset>
+            </wp:positionV>
+            <wp:extent cx="7148195" cy="4876800"/>
+            <wp:effectExtent l="0" t="0" r="0" b="0"/>
+            <wp:wrapTopAndBottom/>
+            <wp:docPr id="14" name="Picture 14" descr="C:\Users\sylwia\AppData\Local\Microsoft\Windows\INetCache\Content.Word\5.png"/>
+            <wp:cNvGraphicFramePr>
+              <a:graphicFrameLocks xmlns:a="http://schemas.openxmlformats.org/drawingml/2006/main" noChangeAspect="1"/>
+            </wp:cNvGraphicFramePr>
+            <a:graphic xmlns:a="http://schemas.openxmlformats.org/drawingml/2006/main">
+              <a:graphicData uri="http://schemas.openxmlformats.org/drawingml/2006/picture">
+                <pic:pic xmlns:pic="http://schemas.openxmlformats.org/drawingml/2006/picture">
+                  <pic:nvPicPr>
+                    <pic:cNvPr id="0" name="Picture 7" descr="C:\Users\sylwia\AppData\Local\Microsoft\Windows\INetCache\Content.Word\5.png"/>
+                    <pic:cNvPicPr>
+                      <a:picLocks noChangeAspect="1" noChangeArrowheads="1"/>
+                    </pic:cNvPicPr>
+                  </pic:nvPicPr>
+                  <pic:blipFill>
+                    <a:blip r:embed="rId11">
+                      <a:extLst>
+                        <a:ext uri="{28A0092B-C50C-407E-A947-70E740481C1C}">
+                          <a14:useLocalDpi xmlns:a14="http://schemas.microsoft.com/office/drawing/2010/main" val="0"/>
+                        </a:ext>
+                      </a:extLst>
+                    </a:blip>
+                    <a:srcRect/>
+                    <a:stretch>
+                      <a:fillRect/>
+                    </a:stretch>
+                  </pic:blipFill>
+                  <pic:spPr bwMode="auto">
+                    <a:xfrm>
+                      <a:off x="0" y="0"/>
+                      <a:ext cx="7148195" cy="4876800"/>
+                    </a:xfrm>
+                    <a:prstGeom prst="rect">
+                      <a:avLst/>
+                    </a:prstGeom>
+                    <a:noFill/>
+                    <a:ln>
+                      <a:noFill/>
+                    </a:ln>
+                  </pic:spPr>
+                </pic:pic>
+              </a:graphicData>
+            </a:graphic>
+            <wp14:sizeRelH relativeFrom="margin">
+              <wp14:pctWidth>0</wp14:pctWidth>
+            </wp14:sizeRelH>
+            <wp14:sizeRelV relativeFrom="margin">
+              <wp14:pctHeight>0</wp14:pctHeight>
+            </wp14:sizeRelV>
+          </wp:anchor>
+        </w:drawing>
+      </w:r>
+    </w:p>
+    <w:p>
+      <w:pPr>
+        <w:pStyle w:val="Heading1"/>
+      </w:pPr>
+      <w:bookmarkStart w:id="6" w:name="_Toc477267260"/>
+      <w:r>
+        <w:t>Functionality</w:t>
+      </w:r>
+      <w:bookmarkEnd w:id="6"/>
+      <w:r>
+        <w:t xml:space="preserve"> </w:t>
+      </w:r>
+    </w:p>
+    <w:p>
+      <w:r>
+        <w:t xml:space="preserve">The MoviesWebServices application allows to pull the data from a Web Server in an XML or JSON format. This data is parsed into a movie list array and then the content of the list is displayed to the user. To start the </w:t>
+      </w:r>
+      <w:r>
+        <w:t>HTTP-</w:t>
+      </w:r>
+      <w:r>
+        <w:t xml:space="preserve">task the user needs to open the menu in the upper right corner of the application and choose between pulling XML or JSON file. When the button is clicked the Async Task runs in the background and pulls the data from the server. At the completion of the task in onPostExecute method the display is updated and the user sees the list of movies. </w:t>
+      </w:r>
+      <w:r>
+        <w:br/>
+      </w:r>
     </w:p>
     <w:p/>
-    <w:p>
-      <w:pPr>
-        <w:pStyle w:val="Heading1"/>
-      </w:pPr>
-      <w:r>
-        <w:t>XML Parser</w:t>
-      </w:r>
-    </w:p>
     <w:p/>
-    <w:p>
-      <w:pPr>
-        <w:pStyle w:val="Heading1"/>
-      </w:pPr>
-      <w:r>
-        <w:t>JSON Parser</w:t>
-      </w:r>
-    </w:p>
-    <w:p/>
-    <w:p>
-      <w:pPr>
-        <w:pStyle w:val="Heading1"/>
-      </w:pPr>
-      <w:r>
-        <w:t>Class diagram</w:t>
-      </w:r>
-    </w:p>
-    <w:p/>
-    <w:p>
-      <w:pPr>
-        <w:pStyle w:val="Heading1"/>
-      </w:pPr>
-      <w:r>
-        <w:t>Functionality (with screenshots)</w:t>
-      </w:r>
-    </w:p>
-    <w:p/>
-    <w:p>
-      <w:pPr>
-        <w:pStyle w:val="Heading1"/>
-      </w:pPr>
-      <w:r>
-        <w:t>Functionality you attempted that you did not complete</w:t>
-      </w:r>
-    </w:p>
     <w:sectPr>
       <w:pgSz w:w="11906" w:h="16838"/>
       <w:pgMar w:top="1440" w:right="1440" w:bottom="1440" w:left="1440" w:header="708" w:footer="708" w:gutter="0"/>
@@ -207,6 +1592,92 @@
 <file path=word/numbering.xml><?xml version="1.0" encoding="utf-8"?>
 <w:numbering xmlns:wpc="http://schemas.microsoft.com/office/word/2010/wordprocessingCanvas" xmlns:cx="http://schemas.microsoft.com/office/drawing/2014/chartex" xmlns:cx1="http://schemas.microsoft.com/office/drawing/2015/9/8/chartex" xmlns:cx2="http://schemas.microsoft.com/office/drawing/2015/10/21/chartex" xmlns:cx3="http://schemas.microsoft.com/office/drawing/2016/5/9/chartex" xmlns:cx4="http://schemas.microsoft.com/office/drawing/2016/5/10/chartex" xmlns:cx5="http://schemas.microsoft.com/office/drawing/2016/5/11/chartex" xmlns:mc="http://schemas.openxmlformats.org/markup-compatibility/2006" xmlns:o="urn:schemas-microsoft-com:office:office" xmlns:r="http://schemas.openxmlformats.org/officeDocument/2006/relationships" xmlns:m="http://schemas.openxmlformats.org/officeDocument/2006/math" xmlns:v="urn:schemas-microsoft-com:vml" xmlns:wp14="http://schemas.microsoft.com/office/word/2010/wordprocessingDrawing" xmlns:wp="http://schemas.openxmlformats.org/drawingml/2006/wordprocessingDrawing" xmlns:w10="urn:schemas-microsoft-com:office:word" xmlns:w="http://schemas.openxmlformats.org/wordprocessingml/2006/main" xmlns:w14="http://schemas.microsoft.com/office/word/2010/wordml" xmlns:w15="http://schemas.microsoft.com/office/word/2012/wordml" xmlns:w16se="http://schemas.microsoft.com/office/word/2015/wordml/symex" xmlns:wpg="http://schemas.microsoft.com/office/word/2010/wordprocessingGroup" xmlns:wpi="http://schemas.microsoft.com/office/word/2010/wordprocessingInk" xmlns:wne="http://schemas.microsoft.com/office/word/2006/wordml" xmlns:wps="http://schemas.microsoft.com/office/word/2010/wordprocessingShape" mc:Ignorable="w14 w15 w16se wp14">
   <w:abstractNum w:abstractNumId="0" w15:restartNumberingAfterBreak="0">
+    <w:nsid w:val="16D04D8F"/>
+    <w:multiLevelType w:val="hybridMultilevel"/>
+    <w:tmpl w:val="6C021E40"/>
+    <w:lvl w:ilvl="0" w:tplc="1809000F">
+      <w:start w:val="1"/>
+      <w:numFmt w:val="decimal"/>
+      <w:lvlText w:val="%1."/>
+      <w:lvlJc w:val="left"/>
+      <w:pPr>
+        <w:ind w:left="720" w:hanging="360"/>
+      </w:pPr>
+    </w:lvl>
+    <w:lvl w:ilvl="1" w:tplc="18090019" w:tentative="1">
+      <w:start w:val="1"/>
+      <w:numFmt w:val="lowerLetter"/>
+      <w:lvlText w:val="%2."/>
+      <w:lvlJc w:val="left"/>
+      <w:pPr>
+        <w:ind w:left="1440" w:hanging="360"/>
+      </w:pPr>
+    </w:lvl>
+    <w:lvl w:ilvl="2" w:tplc="1809001B" w:tentative="1">
+      <w:start w:val="1"/>
+      <w:numFmt w:val="lowerRoman"/>
+      <w:lvlText w:val="%3."/>
+      <w:lvlJc w:val="right"/>
+      <w:pPr>
+        <w:ind w:left="2160" w:hanging="180"/>
+      </w:pPr>
+    </w:lvl>
+    <w:lvl w:ilvl="3" w:tplc="1809000F" w:tentative="1">
+      <w:start w:val="1"/>
+      <w:numFmt w:val="decimal"/>
+      <w:lvlText w:val="%4."/>
+      <w:lvlJc w:val="left"/>
+      <w:pPr>
+        <w:ind w:left="2880" w:hanging="360"/>
+      </w:pPr>
+    </w:lvl>
+    <w:lvl w:ilvl="4" w:tplc="18090019" w:tentative="1">
+      <w:start w:val="1"/>
+      <w:numFmt w:val="lowerLetter"/>
+      <w:lvlText w:val="%5."/>
+      <w:lvlJc w:val="left"/>
+      <w:pPr>
+        <w:ind w:left="3600" w:hanging="360"/>
+      </w:pPr>
+    </w:lvl>
+    <w:lvl w:ilvl="5" w:tplc="1809001B" w:tentative="1">
+      <w:start w:val="1"/>
+      <w:numFmt w:val="lowerRoman"/>
+      <w:lvlText w:val="%6."/>
+      <w:lvlJc w:val="right"/>
+      <w:pPr>
+        <w:ind w:left="4320" w:hanging="180"/>
+      </w:pPr>
+    </w:lvl>
+    <w:lvl w:ilvl="6" w:tplc="1809000F" w:tentative="1">
+      <w:start w:val="1"/>
+      <w:numFmt w:val="decimal"/>
+      <w:lvlText w:val="%7."/>
+      <w:lvlJc w:val="left"/>
+      <w:pPr>
+        <w:ind w:left="5040" w:hanging="360"/>
+      </w:pPr>
+    </w:lvl>
+    <w:lvl w:ilvl="7" w:tplc="18090019" w:tentative="1">
+      <w:start w:val="1"/>
+      <w:numFmt w:val="lowerLetter"/>
+      <w:lvlText w:val="%8."/>
+      <w:lvlJc w:val="left"/>
+      <w:pPr>
+        <w:ind w:left="5760" w:hanging="360"/>
+      </w:pPr>
+    </w:lvl>
+    <w:lvl w:ilvl="8" w:tplc="1809001B" w:tentative="1">
+      <w:start w:val="1"/>
+      <w:numFmt w:val="lowerRoman"/>
+      <w:lvlText w:val="%9."/>
+      <w:lvlJc w:val="right"/>
+      <w:pPr>
+        <w:ind w:left="6480" w:hanging="180"/>
+      </w:pPr>
+    </w:lvl>
+  </w:abstractNum>
+  <w:abstractNum w:abstractNumId="1" w15:restartNumberingAfterBreak="0">
     <w:nsid w:val="4D5202FD"/>
     <w:multiLevelType w:val="hybridMultilevel"/>
     <w:tmpl w:val="9198FD26"/>
@@ -319,8 +1790,100 @@
       </w:rPr>
     </w:lvl>
   </w:abstractNum>
+  <w:abstractNum w:abstractNumId="2" w15:restartNumberingAfterBreak="0">
+    <w:nsid w:val="533E31C6"/>
+    <w:multiLevelType w:val="hybridMultilevel"/>
+    <w:tmpl w:val="8CD8AF16"/>
+    <w:lvl w:ilvl="0" w:tplc="1809000F">
+      <w:start w:val="1"/>
+      <w:numFmt w:val="decimal"/>
+      <w:lvlText w:val="%1."/>
+      <w:lvlJc w:val="left"/>
+      <w:pPr>
+        <w:ind w:left="720" w:hanging="360"/>
+      </w:pPr>
+    </w:lvl>
+    <w:lvl w:ilvl="1" w:tplc="18090019" w:tentative="1">
+      <w:start w:val="1"/>
+      <w:numFmt w:val="lowerLetter"/>
+      <w:lvlText w:val="%2."/>
+      <w:lvlJc w:val="left"/>
+      <w:pPr>
+        <w:ind w:left="1440" w:hanging="360"/>
+      </w:pPr>
+    </w:lvl>
+    <w:lvl w:ilvl="2" w:tplc="1809001B" w:tentative="1">
+      <w:start w:val="1"/>
+      <w:numFmt w:val="lowerRoman"/>
+      <w:lvlText w:val="%3."/>
+      <w:lvlJc w:val="right"/>
+      <w:pPr>
+        <w:ind w:left="2160" w:hanging="180"/>
+      </w:pPr>
+    </w:lvl>
+    <w:lvl w:ilvl="3" w:tplc="1809000F" w:tentative="1">
+      <w:start w:val="1"/>
+      <w:numFmt w:val="decimal"/>
+      <w:lvlText w:val="%4."/>
+      <w:lvlJc w:val="left"/>
+      <w:pPr>
+        <w:ind w:left="2880" w:hanging="360"/>
+      </w:pPr>
+    </w:lvl>
+    <w:lvl w:ilvl="4" w:tplc="18090019" w:tentative="1">
+      <w:start w:val="1"/>
+      <w:numFmt w:val="lowerLetter"/>
+      <w:lvlText w:val="%5."/>
+      <w:lvlJc w:val="left"/>
+      <w:pPr>
+        <w:ind w:left="3600" w:hanging="360"/>
+      </w:pPr>
+    </w:lvl>
+    <w:lvl w:ilvl="5" w:tplc="1809001B" w:tentative="1">
+      <w:start w:val="1"/>
+      <w:numFmt w:val="lowerRoman"/>
+      <w:lvlText w:val="%6."/>
+      <w:lvlJc w:val="right"/>
+      <w:pPr>
+        <w:ind w:left="4320" w:hanging="180"/>
+      </w:pPr>
+    </w:lvl>
+    <w:lvl w:ilvl="6" w:tplc="1809000F" w:tentative="1">
+      <w:start w:val="1"/>
+      <w:numFmt w:val="decimal"/>
+      <w:lvlText w:val="%7."/>
+      <w:lvlJc w:val="left"/>
+      <w:pPr>
+        <w:ind w:left="5040" w:hanging="360"/>
+      </w:pPr>
+    </w:lvl>
+    <w:lvl w:ilvl="7" w:tplc="18090019" w:tentative="1">
+      <w:start w:val="1"/>
+      <w:numFmt w:val="lowerLetter"/>
+      <w:lvlText w:val="%8."/>
+      <w:lvlJc w:val="left"/>
+      <w:pPr>
+        <w:ind w:left="5760" w:hanging="360"/>
+      </w:pPr>
+    </w:lvl>
+    <w:lvl w:ilvl="8" w:tplc="1809001B" w:tentative="1">
+      <w:start w:val="1"/>
+      <w:numFmt w:val="lowerRoman"/>
+      <w:lvlText w:val="%9."/>
+      <w:lvlJc w:val="right"/>
+      <w:pPr>
+        <w:ind w:left="6480" w:hanging="180"/>
+      </w:pPr>
+    </w:lvl>
+  </w:abstractNum>
   <w:num w:numId="1">
+    <w:abstractNumId w:val="1"/>
+  </w:num>
+  <w:num w:numId="2">
     <w:abstractNumId w:val="0"/>
+  </w:num>
+  <w:num w:numId="3">
+    <w:abstractNumId w:val="2"/>
   </w:num>
 </w:numbering>
 </file>
@@ -743,10 +2306,31 @@
       <w:szCs w:val="32"/>
     </w:rPr>
   </w:style>
+  <w:style w:type="paragraph" w:styleId="Heading2">
+    <w:name w:val="heading 2"/>
+    <w:basedOn w:val="Normal"/>
+    <w:next w:val="Normal"/>
+    <w:link w:val="Heading2Char"/>
+    <w:uiPriority w:val="9"/>
+    <w:unhideWhenUsed/>
+    <w:qFormat/>
+    <w:rsid w:val="00B85B35"/>
+    <w:pPr>
+      <w:keepNext/>
+      <w:keepLines/>
+      <w:spacing w:before="40" w:after="0"/>
+      <w:outlineLvl w:val="1"/>
+    </w:pPr>
+    <w:rPr>
+      <w:rFonts w:asciiTheme="majorHAnsi" w:eastAsiaTheme="majorEastAsia" w:hAnsiTheme="majorHAnsi" w:cstheme="majorBidi"/>
+      <w:color w:val="2F5496" w:themeColor="accent1" w:themeShade="BF"/>
+      <w:sz w:val="26"/>
+      <w:szCs w:val="26"/>
+    </w:rPr>
+  </w:style>
   <w:style w:type="character" w:default="1" w:styleId="DefaultParagraphFont">
     <w:name w:val="Default Paragraph Font"/>
     <w:uiPriority w:val="1"/>
-    <w:semiHidden/>
     <w:unhideWhenUsed/>
   </w:style>
   <w:style w:type="table" w:default="1" w:styleId="TableNormal">
@@ -792,6 +2376,176 @@
       <w:color w:val="2F5496" w:themeColor="accent1" w:themeShade="BF"/>
       <w:sz w:val="32"/>
       <w:szCs w:val="32"/>
+    </w:rPr>
+  </w:style>
+  <w:style w:type="paragraph" w:styleId="Caption">
+    <w:name w:val="caption"/>
+    <w:basedOn w:val="Normal"/>
+    <w:next w:val="Normal"/>
+    <w:uiPriority w:val="35"/>
+    <w:unhideWhenUsed/>
+    <w:qFormat/>
+    <w:rsid w:val="005D3EA1"/>
+    <w:pPr>
+      <w:spacing w:after="200" w:line="240" w:lineRule="auto"/>
+    </w:pPr>
+    <w:rPr>
+      <w:i/>
+      <w:iCs/>
+      <w:color w:val="44546A" w:themeColor="text2"/>
+      <w:sz w:val="18"/>
+      <w:szCs w:val="18"/>
+    </w:rPr>
+  </w:style>
+  <w:style w:type="character" w:customStyle="1" w:styleId="Heading2Char">
+    <w:name w:val="Heading 2 Char"/>
+    <w:basedOn w:val="DefaultParagraphFont"/>
+    <w:link w:val="Heading2"/>
+    <w:uiPriority w:val="9"/>
+    <w:rsid w:val="00B85B35"/>
+    <w:rPr>
+      <w:rFonts w:asciiTheme="majorHAnsi" w:eastAsiaTheme="majorEastAsia" w:hAnsiTheme="majorHAnsi" w:cstheme="majorBidi"/>
+      <w:color w:val="2F5496" w:themeColor="accent1" w:themeShade="BF"/>
+      <w:sz w:val="26"/>
+      <w:szCs w:val="26"/>
+    </w:rPr>
+  </w:style>
+  <w:style w:type="paragraph" w:styleId="Title">
+    <w:name w:val="Title"/>
+    <w:basedOn w:val="Normal"/>
+    <w:next w:val="Normal"/>
+    <w:link w:val="TitleChar"/>
+    <w:uiPriority w:val="10"/>
+    <w:qFormat/>
+    <w:rsid w:val="00B85B35"/>
+    <w:pPr>
+      <w:spacing w:after="0" w:line="240" w:lineRule="auto"/>
+      <w:contextualSpacing/>
+    </w:pPr>
+    <w:rPr>
+      <w:rFonts w:asciiTheme="majorHAnsi" w:eastAsiaTheme="majorEastAsia" w:hAnsiTheme="majorHAnsi" w:cstheme="majorBidi"/>
+      <w:spacing w:val="-10"/>
+      <w:kern w:val="28"/>
+      <w:sz w:val="56"/>
+      <w:szCs w:val="56"/>
+    </w:rPr>
+  </w:style>
+  <w:style w:type="character" w:customStyle="1" w:styleId="TitleChar">
+    <w:name w:val="Title Char"/>
+    <w:basedOn w:val="DefaultParagraphFont"/>
+    <w:link w:val="Title"/>
+    <w:uiPriority w:val="10"/>
+    <w:rsid w:val="00B85B35"/>
+    <w:rPr>
+      <w:rFonts w:asciiTheme="majorHAnsi" w:eastAsiaTheme="majorEastAsia" w:hAnsiTheme="majorHAnsi" w:cstheme="majorBidi"/>
+      <w:spacing w:val="-10"/>
+      <w:kern w:val="28"/>
+      <w:sz w:val="56"/>
+      <w:szCs w:val="56"/>
+    </w:rPr>
+  </w:style>
+  <w:style w:type="paragraph" w:styleId="Subtitle">
+    <w:name w:val="Subtitle"/>
+    <w:basedOn w:val="Normal"/>
+    <w:next w:val="Normal"/>
+    <w:link w:val="SubtitleChar"/>
+    <w:uiPriority w:val="11"/>
+    <w:qFormat/>
+    <w:rsid w:val="00B85B35"/>
+    <w:pPr>
+      <w:numPr>
+        <w:ilvl w:val="1"/>
+      </w:numPr>
+    </w:pPr>
+    <w:rPr>
+      <w:rFonts w:eastAsiaTheme="minorEastAsia"/>
+      <w:color w:val="5A5A5A" w:themeColor="text1" w:themeTint="A5"/>
+      <w:spacing w:val="15"/>
+    </w:rPr>
+  </w:style>
+  <w:style w:type="character" w:customStyle="1" w:styleId="SubtitleChar">
+    <w:name w:val="Subtitle Char"/>
+    <w:basedOn w:val="DefaultParagraphFont"/>
+    <w:link w:val="Subtitle"/>
+    <w:uiPriority w:val="11"/>
+    <w:rsid w:val="00B85B35"/>
+    <w:rPr>
+      <w:rFonts w:eastAsiaTheme="minorEastAsia"/>
+      <w:color w:val="5A5A5A" w:themeColor="text1" w:themeTint="A5"/>
+      <w:spacing w:val="15"/>
+    </w:rPr>
+  </w:style>
+  <w:style w:type="paragraph" w:styleId="IntenseQuote">
+    <w:name w:val="Intense Quote"/>
+    <w:basedOn w:val="Normal"/>
+    <w:next w:val="Normal"/>
+    <w:link w:val="IntenseQuoteChar"/>
+    <w:uiPriority w:val="30"/>
+    <w:qFormat/>
+    <w:rsid w:val="003C4208"/>
+    <w:pPr>
+      <w:pBdr>
+        <w:top w:val="single" w:sz="4" w:space="10" w:color="4472C4" w:themeColor="accent1"/>
+        <w:bottom w:val="single" w:sz="4" w:space="10" w:color="4472C4" w:themeColor="accent1"/>
+      </w:pBdr>
+      <w:spacing w:before="360" w:after="360"/>
+      <w:ind w:left="864" w:right="864"/>
+      <w:jc w:val="center"/>
+    </w:pPr>
+    <w:rPr>
+      <w:i/>
+      <w:iCs/>
+      <w:color w:val="4472C4" w:themeColor="accent1"/>
+    </w:rPr>
+  </w:style>
+  <w:style w:type="character" w:customStyle="1" w:styleId="IntenseQuoteChar">
+    <w:name w:val="Intense Quote Char"/>
+    <w:basedOn w:val="DefaultParagraphFont"/>
+    <w:link w:val="IntenseQuote"/>
+    <w:uiPriority w:val="30"/>
+    <w:rsid w:val="003C4208"/>
+    <w:rPr>
+      <w:i/>
+      <w:iCs/>
+      <w:color w:val="4472C4" w:themeColor="accent1"/>
+    </w:rPr>
+  </w:style>
+  <w:style w:type="paragraph" w:styleId="TOCHeading">
+    <w:name w:val="TOC Heading"/>
+    <w:basedOn w:val="Heading1"/>
+    <w:next w:val="Normal"/>
+    <w:uiPriority w:val="39"/>
+    <w:unhideWhenUsed/>
+    <w:qFormat/>
+    <w:rsid w:val="002040FE"/>
+    <w:pPr>
+      <w:outlineLvl w:val="9"/>
+    </w:pPr>
+    <w:rPr>
+      <w:lang w:val="en-US"/>
+    </w:rPr>
+  </w:style>
+  <w:style w:type="paragraph" w:styleId="TOC1">
+    <w:name w:val="toc 1"/>
+    <w:basedOn w:val="Normal"/>
+    <w:next w:val="Normal"/>
+    <w:autoRedefine/>
+    <w:uiPriority w:val="39"/>
+    <w:unhideWhenUsed/>
+    <w:rsid w:val="002040FE"/>
+    <w:pPr>
+      <w:spacing w:after="100"/>
+    </w:pPr>
+  </w:style>
+  <w:style w:type="character" w:styleId="Hyperlink">
+    <w:name w:val="Hyperlink"/>
+    <w:basedOn w:val="DefaultParagraphFont"/>
+    <w:uiPriority w:val="99"/>
+    <w:unhideWhenUsed/>
+    <w:rsid w:val="002040FE"/>
+    <w:rPr>
+      <w:color w:val="0563C1" w:themeColor="hyperlink"/>
+      <w:u w:val="single"/>
     </w:rPr>
   </w:style>
 </w:styles>
@@ -1090,4 +2844,16 @@
     </a:ext>
   </a:extLst>
 </a:theme>
+</file>
+
+<file path=customXml/item1.xml><?xml version="1.0" encoding="utf-8"?>
+<b:Sources xmlns:b="http://schemas.openxmlformats.org/officeDocument/2006/bibliography" xmlns="http://schemas.openxmlformats.org/officeDocument/2006/bibliography" SelectedStyle="\APASixthEditionOfficeOnline.xsl" StyleName="APA" Version="6"/>
+</file>
+
+<file path=customXml/itemProps1.xml><?xml version="1.0" encoding="utf-8"?>
+<ds:datastoreItem xmlns:ds="http://schemas.openxmlformats.org/officeDocument/2006/customXml" ds:itemID="{C7D5128C-36D8-4E42-A702-ED49D052407B}">
+  <ds:schemaRefs>
+    <ds:schemaRef ds:uri="http://schemas.openxmlformats.org/officeDocument/2006/bibliography"/>
+  </ds:schemaRefs>
+</ds:datastoreItem>
 </file>
</xml_diff>

<commit_message>
todo bigger diagram and add more to report
</commit_message>
<xml_diff>
--- a/MoviesWebServices/Android Development and Web Services 800 words .docx
+++ b/MoviesWebServices/Android Development and Web Services 800 words .docx
@@ -186,6 +186,13 @@
     </w:p>
     <w:sdt>
       <w:sdtPr>
+        <w:rPr>
+          <w:rFonts w:asciiTheme="minorHAnsi" w:eastAsiaTheme="minorHAnsi" w:hAnsiTheme="minorHAnsi" w:cstheme="minorBidi"/>
+          <w:color w:val="auto"/>
+          <w:sz w:val="22"/>
+          <w:szCs w:val="22"/>
+          <w:lang w:val="en-IE"/>
+        </w:rPr>
         <w:id w:val="842199293"/>
         <w:docPartObj>
           <w:docPartGallery w:val="Table of Contents"/>
@@ -194,14 +201,9 @@
       </w:sdtPr>
       <w:sdtEndPr>
         <w:rPr>
-          <w:rFonts w:asciiTheme="minorHAnsi" w:eastAsiaTheme="minorHAnsi" w:hAnsiTheme="minorHAnsi" w:cstheme="minorBidi"/>
           <w:b/>
           <w:bCs/>
           <w:noProof/>
-          <w:color w:val="auto"/>
-          <w:sz w:val="22"/>
-          <w:szCs w:val="22"/>
-          <w:lang w:val="en-IE"/>
         </w:rPr>
       </w:sdtEndPr>
       <w:sdtContent>
@@ -213,6 +215,8 @@
             <w:t>Contents</w:t>
           </w:r>
         </w:p>
+        <w:bookmarkStart w:id="0" w:name="_GoBack"/>
+        <w:bookmarkEnd w:id="0"/>
         <w:p>
           <w:pPr>
             <w:pStyle w:val="TOC1"/>
@@ -220,7 +224,9 @@
               <w:tab w:val="right" w:leader="dot" w:pos="9016"/>
             </w:tabs>
             <w:rPr>
+              <w:rFonts w:eastAsiaTheme="minorEastAsia"/>
               <w:noProof/>
+              <w:lang w:eastAsia="en-IE"/>
             </w:rPr>
           </w:pPr>
           <w:r>
@@ -232,7 +238,7 @@
           <w:r>
             <w:fldChar w:fldCharType="separate"/>
           </w:r>
-          <w:hyperlink w:anchor="_Toc477267255" w:history="1">
+          <w:hyperlink w:anchor="_Toc477938106" w:history="1">
             <w:r>
               <w:rPr>
                 <w:rStyle w:val="Hyperlink"/>
@@ -259,7 +265,7 @@
                 <w:noProof/>
                 <w:webHidden/>
               </w:rPr>
-              <w:instrText xml:space="preserve"> PAGEREF _Toc477267255 \h </w:instrText>
+              <w:instrText xml:space="preserve"> PAGEREF _Toc477938106 \h </w:instrText>
             </w:r>
             <w:r>
               <w:rPr>
@@ -297,16 +303,18 @@
               <w:tab w:val="right" w:leader="dot" w:pos="9016"/>
             </w:tabs>
             <w:rPr>
+              <w:rFonts w:eastAsiaTheme="minorEastAsia"/>
               <w:noProof/>
+              <w:lang w:eastAsia="en-IE"/>
             </w:rPr>
           </w:pPr>
-          <w:hyperlink w:anchor="_Toc477267256" w:history="1">
+          <w:hyperlink w:anchor="_Toc477938107" w:history="1">
             <w:r>
               <w:rPr>
                 <w:rStyle w:val="Hyperlink"/>
                 <w:noProof/>
               </w:rPr>
-              <w:t>Movie Class</w:t>
+              <w:t>Functionality</w:t>
             </w:r>
             <w:r>
               <w:rPr>
@@ -327,7 +335,7 @@
                 <w:noProof/>
                 <w:webHidden/>
               </w:rPr>
-              <w:instrText xml:space="preserve"> PAGEREF _Toc477267256 \h </w:instrText>
+              <w:instrText xml:space="preserve"> PAGEREF _Toc477938107 \h </w:instrText>
             </w:r>
             <w:r>
               <w:rPr>
@@ -365,16 +373,18 @@
               <w:tab w:val="right" w:leader="dot" w:pos="9016"/>
             </w:tabs>
             <w:rPr>
+              <w:rFonts w:eastAsiaTheme="minorEastAsia"/>
               <w:noProof/>
+              <w:lang w:eastAsia="en-IE"/>
             </w:rPr>
           </w:pPr>
-          <w:hyperlink w:anchor="_Toc477267257" w:history="1">
+          <w:hyperlink w:anchor="_Toc477938108" w:history="1">
             <w:r>
               <w:rPr>
                 <w:rStyle w:val="Hyperlink"/>
                 <w:noProof/>
               </w:rPr>
-              <w:t>XML Parser</w:t>
+              <w:t>Movie Class</w:t>
             </w:r>
             <w:r>
               <w:rPr>
@@ -395,7 +405,7 @@
                 <w:noProof/>
                 <w:webHidden/>
               </w:rPr>
-              <w:instrText xml:space="preserve"> PAGEREF _Toc477267257 \h </w:instrText>
+              <w:instrText xml:space="preserve"> PAGEREF _Toc477938108 \h </w:instrText>
             </w:r>
             <w:r>
               <w:rPr>
@@ -415,7 +425,7 @@
                 <w:noProof/>
                 <w:webHidden/>
               </w:rPr>
-              <w:t>4</w:t>
+              <w:t>3</w:t>
             </w:r>
             <w:r>
               <w:rPr>
@@ -433,16 +443,18 @@
               <w:tab w:val="right" w:leader="dot" w:pos="9016"/>
             </w:tabs>
             <w:rPr>
+              <w:rFonts w:eastAsiaTheme="minorEastAsia"/>
               <w:noProof/>
+              <w:lang w:eastAsia="en-IE"/>
             </w:rPr>
           </w:pPr>
-          <w:hyperlink w:anchor="_Toc477267258" w:history="1">
+          <w:hyperlink w:anchor="_Toc477938109" w:history="1">
             <w:r>
               <w:rPr>
                 <w:rStyle w:val="Hyperlink"/>
                 <w:noProof/>
               </w:rPr>
-              <w:t>JSON Parser</w:t>
+              <w:t>XML Parser</w:t>
             </w:r>
             <w:r>
               <w:rPr>
@@ -463,7 +475,7 @@
                 <w:noProof/>
                 <w:webHidden/>
               </w:rPr>
-              <w:instrText xml:space="preserve"> PAGEREF _Toc477267258 \h </w:instrText>
+              <w:instrText xml:space="preserve"> PAGEREF _Toc477938109 \h </w:instrText>
             </w:r>
             <w:r>
               <w:rPr>
@@ -483,7 +495,7 @@
                 <w:noProof/>
                 <w:webHidden/>
               </w:rPr>
-              <w:t>5</w:t>
+              <w:t>4</w:t>
             </w:r>
             <w:r>
               <w:rPr>
@@ -501,16 +513,18 @@
               <w:tab w:val="right" w:leader="dot" w:pos="9016"/>
             </w:tabs>
             <w:rPr>
+              <w:rFonts w:eastAsiaTheme="minorEastAsia"/>
               <w:noProof/>
+              <w:lang w:eastAsia="en-IE"/>
             </w:rPr>
           </w:pPr>
-          <w:hyperlink w:anchor="_Toc477267259" w:history="1">
+          <w:hyperlink w:anchor="_Toc477938110" w:history="1">
             <w:r>
               <w:rPr>
                 <w:rStyle w:val="Hyperlink"/>
                 <w:noProof/>
               </w:rPr>
-              <w:t>Class diagram</w:t>
+              <w:t>JSON Parser</w:t>
             </w:r>
             <w:r>
               <w:rPr>
@@ -531,7 +545,7 @@
                 <w:noProof/>
                 <w:webHidden/>
               </w:rPr>
-              <w:instrText xml:space="preserve"> PAGEREF _Toc477267259 \h </w:instrText>
+              <w:instrText xml:space="preserve"> PAGEREF _Toc477938110 \h </w:instrText>
             </w:r>
             <w:r>
               <w:rPr>
@@ -569,16 +583,18 @@
               <w:tab w:val="right" w:leader="dot" w:pos="9016"/>
             </w:tabs>
             <w:rPr>
+              <w:rFonts w:eastAsiaTheme="minorEastAsia"/>
               <w:noProof/>
+              <w:lang w:eastAsia="en-IE"/>
             </w:rPr>
           </w:pPr>
-          <w:hyperlink w:anchor="_Toc477267260" w:history="1">
+          <w:hyperlink w:anchor="_Toc477938111" w:history="1">
             <w:r>
               <w:rPr>
                 <w:rStyle w:val="Hyperlink"/>
                 <w:noProof/>
               </w:rPr>
-              <w:t>Functionality</w:t>
+              <w:t>Class diagram</w:t>
             </w:r>
             <w:r>
               <w:rPr>
@@ -599,7 +615,7 @@
                 <w:noProof/>
                 <w:webHidden/>
               </w:rPr>
-              <w:instrText xml:space="preserve"> PAGEREF _Toc477267260 \h </w:instrText>
+              <w:instrText xml:space="preserve"> PAGEREF _Toc477938111 \h </w:instrText>
             </w:r>
             <w:r>
               <w:rPr>
@@ -651,8 +667,6 @@
           <w:szCs w:val="32"/>
         </w:rPr>
       </w:pPr>
-      <w:bookmarkStart w:id="0" w:name="_GoBack"/>
-      <w:bookmarkEnd w:id="0"/>
       <w:r>
         <w:br w:type="page"/>
       </w:r>
@@ -661,7 +675,7 @@
       <w:pPr>
         <w:pStyle w:val="Heading1"/>
       </w:pPr>
-      <w:bookmarkStart w:id="1" w:name="_Toc477267255"/>
+      <w:bookmarkStart w:id="1" w:name="_Toc477938106"/>
       <w:r>
         <w:lastRenderedPageBreak/>
         <w:t>Introduction</w:t>
@@ -763,15 +777,57 @@
     <w:p>
       <w:pPr>
         <w:pStyle w:val="Heading1"/>
+      </w:pPr>
+      <w:bookmarkStart w:id="2" w:name="_Toc477938107"/>
+      <w:r>
+        <w:t>Functionality</w:t>
+      </w:r>
+      <w:bookmarkEnd w:id="2"/>
+      <w:r>
+        <w:t xml:space="preserve"> </w:t>
+      </w:r>
+    </w:p>
+    <w:p>
+      <w:r>
+        <w:t xml:space="preserve">The </w:t>
+      </w:r>
+      <w:proofErr w:type="spellStart"/>
+      <w:r>
+        <w:t>MoviesWebServices</w:t>
+      </w:r>
+      <w:proofErr w:type="spellEnd"/>
+      <w:r>
+        <w:t xml:space="preserve"> application allows to pull the data from a Web Server in an XML or JSON format. This data is parsed into a movie list array and then the content of the list is displayed to the user. To start the HTTP-task the user needs to open the menu in the upper right corner of the application and choose between pulling XML or JSON file. When the button is clicked the </w:t>
+      </w:r>
+      <w:proofErr w:type="spellStart"/>
+      <w:r>
+        <w:t>Async</w:t>
+      </w:r>
+      <w:proofErr w:type="spellEnd"/>
+      <w:r>
+        <w:t xml:space="preserve"> Task runs in the background and pulls the data from the server. At the completion of the task in </w:t>
+      </w:r>
+      <w:proofErr w:type="spellStart"/>
+      <w:r>
+        <w:t>onPostExecute</w:t>
+      </w:r>
+      <w:proofErr w:type="spellEnd"/>
+      <w:r>
+        <w:t xml:space="preserve"> method the display is updated and the user sees the list of movies.</w:t>
+      </w:r>
+    </w:p>
+    <w:p>
+      <w:pPr>
+        <w:pStyle w:val="Heading1"/>
         <w:rPr>
           <w:rStyle w:val="Heading1Char"/>
         </w:rPr>
       </w:pPr>
-      <w:bookmarkStart w:id="2" w:name="_Toc477267256"/>
+      <w:bookmarkStart w:id="3" w:name="_Toc477938108"/>
       <w:r>
         <w:t>Movie Class</w:t>
       </w:r>
-      <w:bookmarkEnd w:id="2"/>
+      <w:bookmarkEnd w:id="3"/>
       <w:r>
         <w:rPr>
           <w:rStyle w:val="Heading1Char"/>
@@ -794,6 +850,7 @@
           <w:noProof/>
           <w:lang w:eastAsia="en-IE"/>
         </w:rPr>
+        <w:lastRenderedPageBreak/>
         <w:drawing>
           <wp:inline distT="0" distB="0" distL="0" distR="0">
             <wp:extent cx="3942064" cy="4745990"/>
@@ -848,34 +905,18 @@
       <w:pPr>
         <w:pStyle w:val="Caption"/>
         <w:jc w:val="right"/>
-        <w:rPr>
-          <w:rFonts w:asciiTheme="majorHAnsi" w:eastAsiaTheme="majorEastAsia" w:hAnsiTheme="majorHAnsi" w:cstheme="majorBidi"/>
-          <w:color w:val="2F5496" w:themeColor="accent1" w:themeShade="BF"/>
-          <w:sz w:val="32"/>
-          <w:szCs w:val="32"/>
-        </w:rPr>
       </w:pPr>
       <w:r>
         <w:t xml:space="preserve">Image </w:t>
       </w:r>
-      <w:r>
-        <w:fldChar w:fldCharType="begin"/>
-      </w:r>
-      <w:r>
-        <w:instrText xml:space="preserve"> SEQ Image \* ARABIC </w:instrText>
-      </w:r>
-      <w:r>
-        <w:fldChar w:fldCharType="separate"/>
-      </w:r>
-      <w:r>
-        <w:rPr>
-          <w:noProof/>
-        </w:rPr>
-        <w:t>1</w:t>
-      </w:r>
-      <w:r>
-        <w:fldChar w:fldCharType="end"/>
-      </w:r>
+      <w:fldSimple w:instr=" SEQ Image \* ARABIC ">
+        <w:r>
+          <w:rPr>
+            <w:noProof/>
+          </w:rPr>
+          <w:t>1</w:t>
+        </w:r>
+      </w:fldSimple>
       <w:r>
         <w:t xml:space="preserve"> Movie class</w:t>
       </w:r>
@@ -884,12 +925,11 @@
       <w:pPr>
         <w:pStyle w:val="Heading1"/>
       </w:pPr>
-      <w:bookmarkStart w:id="3" w:name="_Toc477267257"/>
-      <w:r>
-        <w:lastRenderedPageBreak/>
+      <w:bookmarkStart w:id="4" w:name="_Toc477938109"/>
+      <w:r>
         <w:t>XML Parser</w:t>
       </w:r>
-      <w:bookmarkEnd w:id="3"/>
+      <w:bookmarkEnd w:id="4"/>
     </w:p>
     <w:p>
       <w:r>
@@ -926,6 +966,7 @@
           <w:noProof/>
           <w:lang w:eastAsia="en-IE"/>
         </w:rPr>
+        <w:lastRenderedPageBreak/>
         <w:drawing>
           <wp:inline distT="0" distB="0" distL="0" distR="0">
             <wp:extent cx="3314700" cy="3023653"/>
@@ -984,24 +1025,14 @@
       <w:r>
         <w:t xml:space="preserve">Image </w:t>
       </w:r>
-      <w:r>
-        <w:fldChar w:fldCharType="begin"/>
-      </w:r>
-      <w:r>
-        <w:instrText xml:space="preserve"> SEQ Image \* ARABIC </w:instrText>
-      </w:r>
-      <w:r>
-        <w:fldChar w:fldCharType="separate"/>
-      </w:r>
-      <w:r>
-        <w:rPr>
-          <w:noProof/>
-        </w:rPr>
-        <w:t>2</w:t>
-      </w:r>
-      <w:r>
-        <w:fldChar w:fldCharType="end"/>
-      </w:r>
+      <w:fldSimple w:instr=" SEQ Image \* ARABIC ">
+        <w:r>
+          <w:rPr>
+            <w:noProof/>
+          </w:rPr>
+          <w:t>2</w:t>
+        </w:r>
+      </w:fldSimple>
       <w:r>
         <w:t xml:space="preserve"> Part of XML file</w:t>
       </w:r>
@@ -1075,24 +1106,14 @@
       <w:r>
         <w:t xml:space="preserve">Image </w:t>
       </w:r>
-      <w:r>
-        <w:fldChar w:fldCharType="begin"/>
-      </w:r>
-      <w:r>
-        <w:instrText xml:space="preserve"> SEQ Image \* ARABIC </w:instrText>
-      </w:r>
-      <w:r>
-        <w:fldChar w:fldCharType="separate"/>
-      </w:r>
-      <w:r>
-        <w:rPr>
-          <w:noProof/>
-        </w:rPr>
-        <w:t>3</w:t>
-      </w:r>
-      <w:r>
-        <w:fldChar w:fldCharType="end"/>
-      </w:r>
+      <w:fldSimple w:instr=" SEQ Image \* ARABIC ">
+        <w:r>
+          <w:rPr>
+            <w:noProof/>
+          </w:rPr>
+          <w:t>3</w:t>
+        </w:r>
+      </w:fldSimple>
       <w:r>
         <w:t xml:space="preserve"> XML parser</w:t>
       </w:r>
@@ -1101,11 +1122,11 @@
       <w:pPr>
         <w:pStyle w:val="Heading1"/>
       </w:pPr>
-      <w:bookmarkStart w:id="4" w:name="_Toc477267258"/>
+      <w:bookmarkStart w:id="5" w:name="_Toc477938110"/>
       <w:r>
         <w:t>JSON Parser</w:t>
       </w:r>
-      <w:bookmarkEnd w:id="4"/>
+      <w:bookmarkEnd w:id="5"/>
     </w:p>
     <w:p>
       <w:r>
@@ -1171,24 +1192,14 @@
       <w:r>
         <w:t xml:space="preserve">Image </w:t>
       </w:r>
-      <w:r>
-        <w:fldChar w:fldCharType="begin"/>
-      </w:r>
-      <w:r>
-        <w:instrText xml:space="preserve"> SEQ Image \* ARABIC </w:instrText>
-      </w:r>
-      <w:r>
-        <w:fldChar w:fldCharType="separate"/>
-      </w:r>
-      <w:r>
-        <w:rPr>
-          <w:noProof/>
-        </w:rPr>
-        <w:t>4</w:t>
-      </w:r>
-      <w:r>
-        <w:fldChar w:fldCharType="end"/>
-      </w:r>
+      <w:fldSimple w:instr=" SEQ Image \* ARABIC ">
+        <w:r>
+          <w:rPr>
+            <w:noProof/>
+          </w:rPr>
+          <w:t>4</w:t>
+        </w:r>
+      </w:fldSimple>
       <w:r>
         <w:t xml:space="preserve"> Part of JSON file</w:t>
       </w:r>
@@ -1261,24 +1272,14 @@
       <w:r>
         <w:t xml:space="preserve">Image </w:t>
       </w:r>
-      <w:r>
-        <w:fldChar w:fldCharType="begin"/>
-      </w:r>
-      <w:r>
-        <w:instrText xml:space="preserve"> SEQ Image \* ARABIC </w:instrText>
-      </w:r>
-      <w:r>
-        <w:fldChar w:fldCharType="separate"/>
-      </w:r>
-      <w:r>
-        <w:rPr>
-          <w:noProof/>
-        </w:rPr>
-        <w:t>5</w:t>
-      </w:r>
-      <w:r>
-        <w:fldChar w:fldCharType="end"/>
-      </w:r>
+      <w:fldSimple w:instr=" SEQ Image \* ARABIC ">
+        <w:r>
+          <w:rPr>
+            <w:noProof/>
+          </w:rPr>
+          <w:t>5</w:t>
+        </w:r>
+      </w:fldSimple>
       <w:r>
         <w:t xml:space="preserve"> JSON parser</w:t>
       </w:r>
@@ -1287,11 +1288,11 @@
       <w:pPr>
         <w:pStyle w:val="Heading1"/>
       </w:pPr>
-      <w:bookmarkStart w:id="5" w:name="_Toc477267259"/>
+      <w:bookmarkStart w:id="6" w:name="_Toc477938111"/>
       <w:r>
         <w:t>Class diagram</w:t>
       </w:r>
-      <w:bookmarkEnd w:id="5"/>
+      <w:bookmarkEnd w:id="6"/>
     </w:p>
     <w:p>
       <w:r>
@@ -1349,6 +1350,7 @@
       <w:r>
         <w:rPr>
           <w:noProof/>
+          <w:lang w:eastAsia="en-IE"/>
         </w:rPr>
         <w:lastRenderedPageBreak/>
         <mc:AlternateContent>
@@ -1399,24 +1401,14 @@
                             <w:r>
                               <w:t xml:space="preserve">Image </w:t>
                             </w:r>
-                            <w:r>
-                              <w:fldChar w:fldCharType="begin"/>
-                            </w:r>
-                            <w:r>
-                              <w:instrText xml:space="preserve"> SEQ Image \* ARABIC </w:instrText>
-                            </w:r>
-                            <w:r>
-                              <w:fldChar w:fldCharType="separate"/>
-                            </w:r>
-                            <w:r>
-                              <w:rPr>
-                                <w:noProof/>
-                              </w:rPr>
-                              <w:t>6</w:t>
-                            </w:r>
-                            <w:r>
-                              <w:fldChar w:fldCharType="end"/>
-                            </w:r>
+                            <w:fldSimple w:instr=" SEQ Image \* ARABIC ">
+                              <w:r>
+                                <w:rPr>
+                                  <w:noProof/>
+                                </w:rPr>
+                                <w:t>6</w:t>
+                              </w:r>
+                            </w:fldSimple>
                             <w:r>
                               <w:t xml:space="preserve"> Class model</w:t>
                             </w:r>
@@ -1551,28 +1543,6 @@
       </w:r>
     </w:p>
     <w:p>
-      <w:pPr>
-        <w:pStyle w:val="Heading1"/>
-      </w:pPr>
-      <w:bookmarkStart w:id="6" w:name="_Toc477267260"/>
-      <w:r>
-        <w:t>Functionality</w:t>
-      </w:r>
-      <w:bookmarkEnd w:id="6"/>
-      <w:r>
-        <w:t xml:space="preserve"> </w:t>
-      </w:r>
-    </w:p>
-    <w:p>
-      <w:r>
-        <w:t xml:space="preserve">The MoviesWebServices application allows to pull the data from a Web Server in an XML or JSON format. This data is parsed into a movie list array and then the content of the list is displayed to the user. To start the </w:t>
-      </w:r>
-      <w:r>
-        <w:t>HTTP-</w:t>
-      </w:r>
-      <w:r>
-        <w:t xml:space="preserve">task the user needs to open the menu in the upper right corner of the application and choose between pulling XML or JSON file. When the button is clicked the Async Task runs in the background and pulls the data from the server. At the completion of the task in onPostExecute method the display is updated and the user sees the list of movies. </w:t>
-      </w:r>
       <w:r>
         <w:br/>
       </w:r>
@@ -2331,6 +2301,7 @@
   <w:style w:type="character" w:default="1" w:styleId="DefaultParagraphFont">
     <w:name w:val="Default Paragraph Font"/>
     <w:uiPriority w:val="1"/>
+    <w:semiHidden/>
     <w:unhideWhenUsed/>
   </w:style>
   <w:style w:type="table" w:default="1" w:styleId="TableNormal">
@@ -2851,7 +2822,7 @@
 </file>
 
 <file path=customXml/itemProps1.xml><?xml version="1.0" encoding="utf-8"?>
-<ds:datastoreItem xmlns:ds="http://schemas.openxmlformats.org/officeDocument/2006/customXml" ds:itemID="{C7D5128C-36D8-4E42-A702-ED49D052407B}">
+<ds:datastoreItem xmlns:ds="http://schemas.openxmlformats.org/officeDocument/2006/customXml" ds:itemID="{F14524A1-D439-44EB-8D9F-F8675709464C}">
   <ds:schemaRefs>
     <ds:schemaRef ds:uri="http://schemas.openxmlformats.org/officeDocument/2006/bibliography"/>
   </ds:schemaRefs>

</xml_diff>